<commit_message>
Newest Version of GDD
</commit_message>
<xml_diff>
--- a/GDD.docx
+++ b/GDD.docx
@@ -10,6 +10,7 @@
           <w:docPartUnique/>
         </w:docPartObj>
       </w:sdtPr>
+      <w:sdtEndPr/>
       <w:sdtContent>
         <w:p>
           <w:r>
@@ -132,6 +133,7 @@
                                     <w:dataBinding w:prefixMappings="xmlns:ns0='http://purl.org/dc/elements/1.1/' xmlns:ns1='http://schemas.openxmlformats.org/package/2006/metadata/core-properties' " w:xpath="/ns1:coreProperties[1]/ns0:creator[1]" w:storeItemID="{6C3C8BC8-F283-45AE-878A-BAB7291924A1}"/>
                                     <w:text/>
                                   </w:sdtPr>
+                                  <w:sdtEndPr/>
                                   <w:sdtContent>
                                     <w:p>
                                       <w:pPr>
@@ -220,6 +222,7 @@
                                     <w:dataBinding w:prefixMappings="xmlns:ns0='http://purl.org/dc/elements/1.1/' xmlns:ns1='http://schemas.openxmlformats.org/package/2006/metadata/core-properties' " w:xpath="/ns1:coreProperties[1]/ns0:title[1]" w:storeItemID="{6C3C8BC8-F283-45AE-878A-BAB7291924A1}"/>
                                     <w:text/>
                                   </w:sdtPr>
+                                  <w:sdtEndPr/>
                                   <w:sdtContent>
                                     <w:p>
                                       <w:pPr>
@@ -285,6 +288,7 @@
                               <w:dataBinding w:prefixMappings="xmlns:ns0='http://purl.org/dc/elements/1.1/' xmlns:ns1='http://schemas.openxmlformats.org/package/2006/metadata/core-properties' " w:xpath="/ns1:coreProperties[1]/ns0:creator[1]" w:storeItemID="{6C3C8BC8-F283-45AE-878A-BAB7291924A1}"/>
                               <w:text/>
                             </w:sdtPr>
+                            <w:sdtEndPr/>
                             <w:sdtContent>
                               <w:p>
                                 <w:pPr>
@@ -339,6 +343,7 @@
                               <w:dataBinding w:prefixMappings="xmlns:ns0='http://purl.org/dc/elements/1.1/' xmlns:ns1='http://schemas.openxmlformats.org/package/2006/metadata/core-properties' " w:xpath="/ns1:coreProperties[1]/ns0:title[1]" w:storeItemID="{6C3C8BC8-F283-45AE-878A-BAB7291924A1}"/>
                               <w:text/>
                             </w:sdtPr>
+                            <w:sdtEndPr/>
                             <w:sdtContent>
                               <w:p>
                                 <w:pPr>
@@ -384,6 +389,13 @@
     </w:sdt>
     <w:sdt>
       <w:sdtPr>
+        <w:rPr>
+          <w:rFonts w:asciiTheme="minorHAnsi" w:eastAsiaTheme="minorHAnsi" w:hAnsiTheme="minorHAnsi" w:cstheme="minorBidi"/>
+          <w:color w:val="auto"/>
+          <w:sz w:val="22"/>
+          <w:szCs w:val="22"/>
+          <w:lang w:val="en-GB"/>
+        </w:rPr>
         <w:id w:val="-1400210578"/>
         <w:docPartObj>
           <w:docPartGallery w:val="Table of Contents"/>
@@ -392,14 +404,9 @@
       </w:sdtPr>
       <w:sdtEndPr>
         <w:rPr>
-          <w:rFonts w:asciiTheme="minorHAnsi" w:eastAsiaTheme="minorHAnsi" w:hAnsiTheme="minorHAnsi" w:cstheme="minorBidi"/>
           <w:b/>
           <w:bCs/>
           <w:noProof/>
-          <w:color w:val="auto"/>
-          <w:sz w:val="22"/>
-          <w:szCs w:val="22"/>
-          <w:lang w:val="en-GB"/>
         </w:rPr>
       </w:sdtEndPr>
       <w:sdtContent>
@@ -432,7 +439,7 @@
           <w:r>
             <w:fldChar w:fldCharType="separate"/>
           </w:r>
-          <w:hyperlink w:anchor="_Toc20143331" w:history="1">
+          <w:hyperlink w:anchor="_Toc20744491" w:history="1">
             <w:r>
               <w:rPr>
                 <w:rStyle w:val="Hyperlink"/>
@@ -459,7 +466,7 @@
                 <w:noProof/>
                 <w:webHidden/>
               </w:rPr>
-              <w:instrText xml:space="preserve"> PAGEREF _Toc20143331 \h </w:instrText>
+              <w:instrText xml:space="preserve"> PAGEREF _Toc20744491 \h </w:instrText>
             </w:r>
             <w:r>
               <w:rPr>
@@ -502,7 +509,7 @@
               <w:lang w:eastAsia="en-GB"/>
             </w:rPr>
           </w:pPr>
-          <w:hyperlink w:anchor="_Toc20143332" w:history="1">
+          <w:hyperlink w:anchor="_Toc20744492" w:history="1">
             <w:r>
               <w:rPr>
                 <w:rStyle w:val="Hyperlink"/>
@@ -529,7 +536,7 @@
                 <w:noProof/>
                 <w:webHidden/>
               </w:rPr>
-              <w:instrText xml:space="preserve"> PAGEREF _Toc20143332 \h </w:instrText>
+              <w:instrText xml:space="preserve"> PAGEREF _Toc20744492 \h </w:instrText>
             </w:r>
             <w:r>
               <w:rPr>
@@ -572,7 +579,7 @@
               <w:lang w:eastAsia="en-GB"/>
             </w:rPr>
           </w:pPr>
-          <w:hyperlink w:anchor="_Toc20143333" w:history="1">
+          <w:hyperlink w:anchor="_Toc20744493" w:history="1">
             <w:r>
               <w:rPr>
                 <w:rStyle w:val="Hyperlink"/>
@@ -599,7 +606,7 @@
                 <w:noProof/>
                 <w:webHidden/>
               </w:rPr>
-              <w:instrText xml:space="preserve"> PAGEREF _Toc20143333 \h </w:instrText>
+              <w:instrText xml:space="preserve"> PAGEREF _Toc20744493 \h </w:instrText>
             </w:r>
             <w:r>
               <w:rPr>
@@ -642,7 +649,7 @@
               <w:lang w:eastAsia="en-GB"/>
             </w:rPr>
           </w:pPr>
-          <w:hyperlink w:anchor="_Toc20143334" w:history="1">
+          <w:hyperlink w:anchor="_Toc20744494" w:history="1">
             <w:r>
               <w:rPr>
                 <w:rStyle w:val="Hyperlink"/>
@@ -669,7 +676,7 @@
                 <w:noProof/>
                 <w:webHidden/>
               </w:rPr>
-              <w:instrText xml:space="preserve"> PAGEREF _Toc20143334 \h </w:instrText>
+              <w:instrText xml:space="preserve"> PAGEREF _Toc20744494 \h </w:instrText>
             </w:r>
             <w:r>
               <w:rPr>
@@ -712,7 +719,7 @@
               <w:lang w:eastAsia="en-GB"/>
             </w:rPr>
           </w:pPr>
-          <w:hyperlink w:anchor="_Toc20143335" w:history="1">
+          <w:hyperlink w:anchor="_Toc20744495" w:history="1">
             <w:r>
               <w:rPr>
                 <w:rStyle w:val="Hyperlink"/>
@@ -739,7 +746,7 @@
                 <w:noProof/>
                 <w:webHidden/>
               </w:rPr>
-              <w:instrText xml:space="preserve"> PAGEREF _Toc20143335 \h </w:instrText>
+              <w:instrText xml:space="preserve"> PAGEREF _Toc20744495 \h </w:instrText>
             </w:r>
             <w:r>
               <w:rPr>
@@ -782,7 +789,7 @@
               <w:lang w:eastAsia="en-GB"/>
             </w:rPr>
           </w:pPr>
-          <w:hyperlink w:anchor="_Toc20143336" w:history="1">
+          <w:hyperlink w:anchor="_Toc20744496" w:history="1">
             <w:r>
               <w:rPr>
                 <w:rStyle w:val="Hyperlink"/>
@@ -809,7 +816,7 @@
                 <w:noProof/>
                 <w:webHidden/>
               </w:rPr>
-              <w:instrText xml:space="preserve"> PAGEREF _Toc20143336 \h </w:instrText>
+              <w:instrText xml:space="preserve"> PAGEREF _Toc20744496 \h </w:instrText>
             </w:r>
             <w:r>
               <w:rPr>
@@ -852,7 +859,7 @@
               <w:lang w:eastAsia="en-GB"/>
             </w:rPr>
           </w:pPr>
-          <w:hyperlink w:anchor="_Toc20143337" w:history="1">
+          <w:hyperlink w:anchor="_Toc20744497" w:history="1">
             <w:r>
               <w:rPr>
                 <w:rStyle w:val="Hyperlink"/>
@@ -879,7 +886,7 @@
                 <w:noProof/>
                 <w:webHidden/>
               </w:rPr>
-              <w:instrText xml:space="preserve"> PAGEREF _Toc20143337 \h </w:instrText>
+              <w:instrText xml:space="preserve"> PAGEREF _Toc20744497 \h </w:instrText>
             </w:r>
             <w:r>
               <w:rPr>
@@ -899,7 +906,7 @@
                 <w:noProof/>
                 <w:webHidden/>
               </w:rPr>
-              <w:t>8</w:t>
+              <w:t>10</w:t>
             </w:r>
             <w:r>
               <w:rPr>
@@ -922,7 +929,7 @@
               <w:lang w:eastAsia="en-GB"/>
             </w:rPr>
           </w:pPr>
-          <w:hyperlink w:anchor="_Toc20143338" w:history="1">
+          <w:hyperlink w:anchor="_Toc20744498" w:history="1">
             <w:r>
               <w:rPr>
                 <w:rStyle w:val="Hyperlink"/>
@@ -949,7 +956,7 @@
                 <w:noProof/>
                 <w:webHidden/>
               </w:rPr>
-              <w:instrText xml:space="preserve"> PAGEREF _Toc20143338 \h </w:instrText>
+              <w:instrText xml:space="preserve"> PAGEREF _Toc20744498 \h </w:instrText>
             </w:r>
             <w:r>
               <w:rPr>
@@ -969,7 +976,7 @@
                 <w:noProof/>
                 <w:webHidden/>
               </w:rPr>
-              <w:t>9</w:t>
+              <w:t>11</w:t>
             </w:r>
             <w:r>
               <w:rPr>
@@ -992,7 +999,7 @@
               <w:lang w:eastAsia="en-GB"/>
             </w:rPr>
           </w:pPr>
-          <w:hyperlink w:anchor="_Toc20143339" w:history="1">
+          <w:hyperlink w:anchor="_Toc20744499" w:history="1">
             <w:r>
               <w:rPr>
                 <w:rStyle w:val="Hyperlink"/>
@@ -1019,7 +1026,7 @@
                 <w:noProof/>
                 <w:webHidden/>
               </w:rPr>
-              <w:instrText xml:space="preserve"> PAGEREF _Toc20143339 \h </w:instrText>
+              <w:instrText xml:space="preserve"> PAGEREF _Toc20744499 \h </w:instrText>
             </w:r>
             <w:r>
               <w:rPr>
@@ -1039,7 +1046,7 @@
                 <w:noProof/>
                 <w:webHidden/>
               </w:rPr>
-              <w:t>10</w:t>
+              <w:t>12</w:t>
             </w:r>
             <w:r>
               <w:rPr>
@@ -1062,7 +1069,7 @@
               <w:lang w:eastAsia="en-GB"/>
             </w:rPr>
           </w:pPr>
-          <w:hyperlink w:anchor="_Toc20143340" w:history="1">
+          <w:hyperlink w:anchor="_Toc20744500" w:history="1">
             <w:r>
               <w:rPr>
                 <w:rStyle w:val="Hyperlink"/>
@@ -1089,7 +1096,7 @@
                 <w:noProof/>
                 <w:webHidden/>
               </w:rPr>
-              <w:instrText xml:space="preserve"> PAGEREF _Toc20143340 \h </w:instrText>
+              <w:instrText xml:space="preserve"> PAGEREF _Toc20744500 \h </w:instrText>
             </w:r>
             <w:r>
               <w:rPr>
@@ -1109,7 +1116,7 @@
                 <w:noProof/>
                 <w:webHidden/>
               </w:rPr>
-              <w:t>11</w:t>
+              <w:t>14</w:t>
             </w:r>
             <w:r>
               <w:rPr>
@@ -1132,7 +1139,7 @@
               <w:lang w:eastAsia="en-GB"/>
             </w:rPr>
           </w:pPr>
-          <w:hyperlink w:anchor="_Toc20143341" w:history="1">
+          <w:hyperlink w:anchor="_Toc20744501" w:history="1">
             <w:r>
               <w:rPr>
                 <w:rStyle w:val="Hyperlink"/>
@@ -1159,7 +1166,7 @@
                 <w:noProof/>
                 <w:webHidden/>
               </w:rPr>
-              <w:instrText xml:space="preserve"> PAGEREF _Toc20143341 \h </w:instrText>
+              <w:instrText xml:space="preserve"> PAGEREF _Toc20744501 \h </w:instrText>
             </w:r>
             <w:r>
               <w:rPr>
@@ -1179,7 +1186,7 @@
                 <w:noProof/>
                 <w:webHidden/>
               </w:rPr>
-              <w:t>12</w:t>
+              <w:t>15</w:t>
             </w:r>
             <w:r>
               <w:rPr>
@@ -1202,7 +1209,7 @@
               <w:lang w:eastAsia="en-GB"/>
             </w:rPr>
           </w:pPr>
-          <w:hyperlink w:anchor="_Toc20143342" w:history="1">
+          <w:hyperlink w:anchor="_Toc20744502" w:history="1">
             <w:r>
               <w:rPr>
                 <w:rStyle w:val="Hyperlink"/>
@@ -1229,7 +1236,7 @@
                 <w:noProof/>
                 <w:webHidden/>
               </w:rPr>
-              <w:instrText xml:space="preserve"> PAGEREF _Toc20143342 \h </w:instrText>
+              <w:instrText xml:space="preserve"> PAGEREF _Toc20744502 \h </w:instrText>
             </w:r>
             <w:r>
               <w:rPr>
@@ -1249,7 +1256,7 @@
                 <w:noProof/>
                 <w:webHidden/>
               </w:rPr>
-              <w:t>13</w:t>
+              <w:t>16</w:t>
             </w:r>
             <w:r>
               <w:rPr>
@@ -1272,7 +1279,7 @@
               <w:lang w:eastAsia="en-GB"/>
             </w:rPr>
           </w:pPr>
-          <w:hyperlink w:anchor="_Toc20143343" w:history="1">
+          <w:hyperlink w:anchor="_Toc20744503" w:history="1">
             <w:r>
               <w:rPr>
                 <w:rStyle w:val="Hyperlink"/>
@@ -1299,7 +1306,7 @@
                 <w:noProof/>
                 <w:webHidden/>
               </w:rPr>
-              <w:instrText xml:space="preserve"> PAGEREF _Toc20143343 \h </w:instrText>
+              <w:instrText xml:space="preserve"> PAGEREF _Toc20744503 \h </w:instrText>
             </w:r>
             <w:r>
               <w:rPr>
@@ -1319,7 +1326,7 @@
                 <w:noProof/>
                 <w:webHidden/>
               </w:rPr>
-              <w:t>14</w:t>
+              <w:t>17</w:t>
             </w:r>
             <w:r>
               <w:rPr>
@@ -1354,10 +1361,6 @@
     </w:p>
     <w:p/>
     <w:p/>
-    <w:p>
-      <w:bookmarkStart w:id="0" w:name="_GoBack"/>
-      <w:bookmarkEnd w:id="0"/>
-    </w:p>
     <w:p/>
     <w:p/>
     <w:p/>
@@ -1370,6 +1373,7 @@
     <w:p/>
     <w:p/>
     <w:p/>
+    <w:p/>
     <w:p>
       <w:pPr>
         <w:pStyle w:val="Heading1"/>
@@ -1379,16 +1383,15 @@
           <w:szCs w:val="48"/>
         </w:rPr>
       </w:pPr>
-      <w:bookmarkStart w:id="1" w:name="_Toc20143331"/>
+      <w:bookmarkStart w:id="0" w:name="_Toc20744491"/>
       <w:r>
         <w:rPr>
           <w:sz w:val="48"/>
           <w:szCs w:val="48"/>
         </w:rPr>
-        <w:lastRenderedPageBreak/>
         <w:t>PROJECT DESCRIPTION</w:t>
       </w:r>
-      <w:bookmarkEnd w:id="1"/>
+      <w:bookmarkEnd w:id="0"/>
     </w:p>
     <w:p/>
     <w:p>
@@ -1490,16 +1493,15 @@
           <w:szCs w:val="48"/>
         </w:rPr>
       </w:pPr>
-      <w:bookmarkStart w:id="2" w:name="_Toc20143332"/>
+      <w:bookmarkStart w:id="1" w:name="_Toc20744492"/>
       <w:r>
         <w:rPr>
           <w:sz w:val="48"/>
           <w:szCs w:val="48"/>
         </w:rPr>
-        <w:lastRenderedPageBreak/>
         <w:t>CHARACTER</w:t>
       </w:r>
-      <w:bookmarkEnd w:id="2"/>
+      <w:bookmarkEnd w:id="1"/>
     </w:p>
     <w:p/>
     <w:p>
@@ -1628,16 +1630,15 @@
           <w:szCs w:val="48"/>
         </w:rPr>
       </w:pPr>
-      <w:bookmarkStart w:id="3" w:name="_Toc20143333"/>
+      <w:bookmarkStart w:id="2" w:name="_Toc20744493"/>
       <w:r>
         <w:rPr>
           <w:sz w:val="48"/>
           <w:szCs w:val="48"/>
         </w:rPr>
-        <w:lastRenderedPageBreak/>
         <w:t>STORY</w:t>
       </w:r>
-      <w:bookmarkEnd w:id="3"/>
+      <w:bookmarkEnd w:id="2"/>
     </w:p>
     <w:p/>
     <w:p>
@@ -1777,6 +1778,101 @@
     </w:p>
     <w:p>
       <w:pPr>
+        <w:pStyle w:val="Heading2"/>
+      </w:pPr>
+      <w:r>
+        <w:t>Introduction to game w</w:t>
+      </w:r>
+      <w:r>
+        <w:t>o</w:t>
+      </w:r>
+      <w:r>
+        <w:t>rld</w:t>
+      </w:r>
+    </w:p>
+    <w:p>
+      <w:pPr>
+        <w:rPr>
+          <w:sz w:val="28"/>
+          <w:szCs w:val="28"/>
+        </w:rPr>
+      </w:pPr>
+      <w:r>
+        <w:rPr>
+          <w:sz w:val="28"/>
+          <w:szCs w:val="28"/>
+        </w:rPr>
+        <w:t>The player character is a dwarf named Melvin who normally spends his days as a humble castle guard. On the day of the game’s events our character wakes up with a message ringing in his head: “The four corners of this labyrinth with yield your freedom.”</w:t>
+      </w:r>
+      <w:r>
+        <w:rPr>
+          <w:sz w:val="28"/>
+          <w:szCs w:val="28"/>
+        </w:rPr>
+        <w:t xml:space="preserve"> Looking around his surroundings, he can see entrances to four distinct areas along with a large door</w:t>
+      </w:r>
+      <w:r>
+        <w:rPr>
+          <w:sz w:val="28"/>
+          <w:szCs w:val="28"/>
+        </w:rPr>
+        <w:t>,</w:t>
+      </w:r>
+      <w:r>
+        <w:rPr>
+          <w:sz w:val="28"/>
+          <w:szCs w:val="28"/>
+        </w:rPr>
+        <w:t xml:space="preserve"> adorned with 4 padlocks.</w:t>
+      </w:r>
+    </w:p>
+    <w:p>
+      <w:pPr>
+        <w:rPr>
+          <w:sz w:val="28"/>
+          <w:szCs w:val="28"/>
+        </w:rPr>
+      </w:pPr>
+    </w:p>
+    <w:p>
+      <w:pPr>
+        <w:pStyle w:val="Heading2"/>
+      </w:pPr>
+      <w:r>
+        <w:t>Player Challenges</w:t>
+      </w:r>
+    </w:p>
+    <w:p>
+      <w:pPr>
+        <w:rPr>
+          <w:sz w:val="28"/>
+          <w:szCs w:val="28"/>
+        </w:rPr>
+      </w:pPr>
+      <w:r>
+        <w:rPr>
+          <w:sz w:val="28"/>
+          <w:szCs w:val="28"/>
+        </w:rPr>
+        <w:t xml:space="preserve">In lieu of </w:t>
+      </w:r>
+      <w:r>
+        <w:rPr>
+          <w:sz w:val="28"/>
+          <w:szCs w:val="28"/>
+        </w:rPr>
+        <w:t>any actual enemies, the challenge of Melvin’s Quest will instead come from platforming challenges, hazards and various button-based puzzles. This type of challenge is the main source of difficulty within the game as we seek to create a gameplay experience free of pressure so that the player may enjoy the game world and take their time to figure out and complete the puzzles laid before them.</w:t>
+      </w:r>
+      <w:r>
+        <w:rPr>
+          <w:sz w:val="28"/>
+          <w:szCs w:val="28"/>
+        </w:rPr>
+        <w:t xml:space="preserve"> Over the course of the game, these challenges will increase in difficulty as a way of testing the player’s understanding of the game’s mechanics and systems.</w:t>
+      </w:r>
+    </w:p>
+    <w:p>
+      <w:pPr>
         <w:rPr>
           <w:sz w:val="28"/>
           <w:szCs w:val="28"/>
@@ -1799,61 +1895,91 @@
           <w:szCs w:val="48"/>
         </w:rPr>
       </w:pPr>
-      <w:bookmarkStart w:id="4" w:name="_Toc20143334"/>
+      <w:bookmarkStart w:id="3" w:name="_Toc20744494"/>
       <w:r>
         <w:rPr>
           <w:sz w:val="48"/>
           <w:szCs w:val="48"/>
         </w:rPr>
-        <w:lastRenderedPageBreak/>
         <w:t>THEME</w:t>
       </w:r>
-      <w:bookmarkEnd w:id="4"/>
+      <w:bookmarkEnd w:id="3"/>
     </w:p>
     <w:p/>
     <w:p>
       <w:pPr>
-        <w:rPr>
-          <w:sz w:val="28"/>
-          <w:szCs w:val="28"/>
-        </w:rPr>
-      </w:pPr>
-      <w:r>
-        <w:rPr>
-          <w:sz w:val="28"/>
-          <w:szCs w:val="28"/>
-        </w:rPr>
-        <w:t>What kind of story are we portraying are we telling a comedy tragedy or just a straightforward fantasy setting??</w:t>
-      </w:r>
-    </w:p>
-    <w:p>
-      <w:pPr>
-        <w:rPr>
-          <w:sz w:val="28"/>
-          <w:szCs w:val="28"/>
-        </w:rPr>
-      </w:pPr>
-      <w:r>
-        <w:rPr>
-          <w:sz w:val="28"/>
-          <w:szCs w:val="28"/>
-        </w:rPr>
-        <w:t>Such as, “Our story revolves round the hardship of our main character sense of loss of his career losing his keys where we join them on a journey building the character to a point of pride and hope as the levels progress as they collect more keys…..”</w:t>
-      </w:r>
-    </w:p>
-    <w:p>
-      <w:pPr>
-        <w:rPr>
-          <w:sz w:val="28"/>
-          <w:szCs w:val="28"/>
-        </w:rPr>
-      </w:pPr>
-      <w:r>
-        <w:rPr>
-          <w:sz w:val="28"/>
-          <w:szCs w:val="28"/>
-        </w:rPr>
-        <w:t>Do we need a detailed explanation of how our theme will transpire or keep it simple??</w:t>
+        <w:pStyle w:val="Heading2"/>
+      </w:pPr>
+      <w:r>
+        <w:t>Tone</w:t>
+      </w:r>
+    </w:p>
+    <w:p>
+      <w:pPr>
+        <w:rPr>
+          <w:sz w:val="28"/>
+          <w:szCs w:val="28"/>
+        </w:rPr>
+      </w:pPr>
+      <w:r>
+        <w:rPr>
+          <w:sz w:val="28"/>
+          <w:szCs w:val="28"/>
+        </w:rPr>
+        <w:t>The game will have an overall light tone in keeping with the intended player experience. To keep up the upbeat and absurd nature of the world of Melvin’s Quest, the game will make use of both audio and visual comedy in the form of goofy sounds for certain actions or events as well as signs depicting what could go wrong if Melvin were to fail an upcoming challenge.</w:t>
+      </w:r>
+      <w:r>
+        <w:rPr>
+          <w:sz w:val="28"/>
+          <w:szCs w:val="28"/>
+        </w:rPr>
+        <w:t xml:space="preserve"> </w:t>
+      </w:r>
+      <w:proofErr w:type="gramStart"/>
+      <w:r>
+        <w:rPr>
+          <w:sz w:val="28"/>
+          <w:szCs w:val="28"/>
+        </w:rPr>
+        <w:t>Through the use of</w:t>
+      </w:r>
+      <w:proofErr w:type="gramEnd"/>
+      <w:r>
+        <w:rPr>
+          <w:sz w:val="28"/>
+          <w:szCs w:val="28"/>
+        </w:rPr>
+        <w:t xml:space="preserve"> these elements we aim to make a game that has the player in a good mood the whole way through.</w:t>
+      </w:r>
+    </w:p>
+    <w:p>
+      <w:pPr>
+        <w:pStyle w:val="Heading2"/>
+      </w:pPr>
+      <w:r>
+        <w:t>Personality</w:t>
+      </w:r>
+    </w:p>
+    <w:p>
+      <w:pPr>
+        <w:rPr>
+          <w:sz w:val="28"/>
+          <w:szCs w:val="28"/>
+        </w:rPr>
+      </w:pPr>
+      <w:r>
+        <w:rPr>
+          <w:sz w:val="28"/>
+          <w:szCs w:val="28"/>
+        </w:rPr>
+        <w:t>Throughout the game we aim to bring personality to our player character through</w:t>
+      </w:r>
+      <w:r>
+        <w:rPr>
+          <w:sz w:val="28"/>
+          <w:szCs w:val="28"/>
+        </w:rPr>
+        <w:t xml:space="preserve"> short lines of dialogue spoken by Melvin through text boxes. Melvin possesses a sharp tongue and a dry wit which will come across perfectly in written lines of text where sarcasm shines through.</w:t>
       </w:r>
     </w:p>
     <w:p>
@@ -1880,16 +2006,15 @@
           <w:szCs w:val="48"/>
         </w:rPr>
       </w:pPr>
-      <w:bookmarkStart w:id="5" w:name="_Toc20143335"/>
+      <w:bookmarkStart w:id="4" w:name="_Toc20744495"/>
       <w:r>
         <w:rPr>
           <w:sz w:val="48"/>
           <w:szCs w:val="48"/>
         </w:rPr>
-        <w:lastRenderedPageBreak/>
         <w:t>STORY PROGRESSION</w:t>
       </w:r>
-      <w:bookmarkEnd w:id="5"/>
+      <w:bookmarkEnd w:id="4"/>
     </w:p>
     <w:p/>
     <w:p>
@@ -2052,16 +2177,15 @@
           <w:szCs w:val="48"/>
         </w:rPr>
       </w:pPr>
-      <w:bookmarkStart w:id="6" w:name="_Toc20143336"/>
+      <w:bookmarkStart w:id="5" w:name="_Toc20744496"/>
       <w:r>
         <w:rPr>
           <w:sz w:val="48"/>
           <w:szCs w:val="48"/>
         </w:rPr>
-        <w:lastRenderedPageBreak/>
         <w:t>GAMEPLAY</w:t>
       </w:r>
-      <w:bookmarkEnd w:id="6"/>
+      <w:bookmarkEnd w:id="5"/>
     </w:p>
     <w:p/>
     <w:p>
@@ -2081,8 +2205,33 @@
           <w:sz w:val="28"/>
           <w:szCs w:val="28"/>
         </w:rPr>
-        <w:t>GOALS: Why is the player playing our game (Long Term) Collect all keys (Short Term) traverse our levels from start to finish collect keys solve puzzles advance to next stage.</w:t>
-      </w:r>
+        <w:t>GOALS:</w:t>
+      </w:r>
+    </w:p>
+    <w:p>
+      <w:pPr>
+        <w:pStyle w:val="ListParagraph"/>
+        <w:rPr>
+          <w:sz w:val="28"/>
+          <w:szCs w:val="28"/>
+        </w:rPr>
+      </w:pPr>
+      <w:r>
+        <w:rPr>
+          <w:sz w:val="28"/>
+          <w:szCs w:val="28"/>
+        </w:rPr>
+        <w:t>The player playing this game in the long term their goal will be to collect Keys in each stage which will ultimately be added to a key count which will guide the player to the end of the game. While collecting these keys the player must attempt to keep at least 1 life in their life pool keeping the player alive to be able to keep playing and achieve their goal. In the short term the player will have to traverse various levels with different themes each having their own unique pitfalls traps and puzzles. These will range from spike traps to burning lava but also have certain puzzles to traverse including pushing a block to a pressure pad to open a door, these will all have to be overcome and all keys collected in each level for the player to proceed to the next level.</w:t>
+      </w:r>
+    </w:p>
+    <w:p>
+      <w:pPr>
+        <w:pStyle w:val="ListParagraph"/>
+        <w:rPr>
+          <w:sz w:val="28"/>
+          <w:szCs w:val="28"/>
+        </w:rPr>
+      </w:pPr>
     </w:p>
     <w:p>
       <w:pPr>
@@ -2101,57 +2250,213 @@
           <w:sz w:val="28"/>
           <w:szCs w:val="28"/>
         </w:rPr>
-        <w:t>USER SKILLS: Keyboard</w:t>
-      </w:r>
-      <w:r>
-        <w:rPr>
-          <w:sz w:val="28"/>
-          <w:szCs w:val="28"/>
-        </w:rPr>
-        <w:t>/</w:t>
-      </w:r>
-      <w:r>
-        <w:rPr>
-          <w:sz w:val="28"/>
-          <w:szCs w:val="28"/>
-        </w:rPr>
-        <w:t>Joypad</w:t>
-      </w:r>
-      <w:r>
-        <w:rPr>
-          <w:sz w:val="28"/>
-          <w:szCs w:val="28"/>
-        </w:rPr>
-        <w:t xml:space="preserve"> what keys or buttons will do to player move jump etc</w:t>
-      </w:r>
-      <w:r>
-        <w:rPr>
-          <w:sz w:val="28"/>
-          <w:szCs w:val="28"/>
-        </w:rPr>
-        <w:t xml:space="preserve">, Puzzle solving, Concentration, </w:t>
-      </w:r>
-      <w:r>
-        <w:rPr>
-          <w:sz w:val="28"/>
-          <w:szCs w:val="28"/>
-        </w:rPr>
-        <w:t>Strategize</w:t>
-      </w:r>
-      <w:r>
-        <w:rPr>
-          <w:sz w:val="28"/>
-          <w:szCs w:val="28"/>
-        </w:rPr>
-        <w:t xml:space="preserve"> </w:t>
-      </w:r>
-      <w:r>
-        <w:rPr>
-          <w:sz w:val="28"/>
-          <w:szCs w:val="28"/>
-        </w:rPr>
-        <w:t>etc...</w:t>
-      </w:r>
+        <w:t>USER SKILLS:</w:t>
+      </w:r>
+    </w:p>
+    <w:p>
+      <w:pPr>
+        <w:pStyle w:val="ListParagraph"/>
+        <w:rPr>
+          <w:sz w:val="28"/>
+          <w:szCs w:val="28"/>
+        </w:rPr>
+      </w:pPr>
+      <w:r>
+        <w:rPr>
+          <w:sz w:val="28"/>
+          <w:szCs w:val="28"/>
+        </w:rPr>
+        <w:t xml:space="preserve">The player will have two modes of controlling the game character in the forms of either Joypad or by Keyboard. For this title the skill is in having easy understanding controls for the player with simplified movement and a single jump function </w:t>
+      </w:r>
+      <w:r>
+        <w:rPr>
+          <w:sz w:val="28"/>
+          <w:szCs w:val="28"/>
+        </w:rPr>
+        <w:t>where the player will have to use their skills of concentration and strategize their movement to guide the player through each stage using puzzle solving abilities.</w:t>
+      </w:r>
+    </w:p>
+    <w:p>
+      <w:pPr>
+        <w:pStyle w:val="ListParagraph"/>
+        <w:rPr>
+          <w:sz w:val="28"/>
+          <w:szCs w:val="28"/>
+        </w:rPr>
+      </w:pPr>
+      <w:r>
+        <w:rPr>
+          <w:sz w:val="28"/>
+          <w:szCs w:val="28"/>
+        </w:rPr>
+        <w:t xml:space="preserve">Here are the simplified character controls mapped out </w:t>
+      </w:r>
+      <w:r>
+        <w:rPr>
+          <w:sz w:val="28"/>
+          <w:szCs w:val="28"/>
+        </w:rPr>
+        <w:t xml:space="preserve">showing how the player will move left and right and the corresponding input to make the player jump on the keyboard the P key is mapped for pause which will also be used to pause for players using controllers. </w:t>
+      </w:r>
+    </w:p>
+    <w:p>
+      <w:pPr>
+        <w:pStyle w:val="ListParagraph"/>
+        <w:rPr>
+          <w:sz w:val="28"/>
+          <w:szCs w:val="28"/>
+        </w:rPr>
+      </w:pPr>
+    </w:p>
+    <w:p>
+      <w:pPr>
+        <w:pStyle w:val="ListParagraph"/>
+        <w:rPr>
+          <w:sz w:val="28"/>
+          <w:szCs w:val="28"/>
+        </w:rPr>
+      </w:pPr>
+    </w:p>
+    <w:p>
+      <w:pPr>
+        <w:pStyle w:val="ListParagraph"/>
+        <w:rPr>
+          <w:sz w:val="28"/>
+          <w:szCs w:val="28"/>
+        </w:rPr>
+      </w:pPr>
+    </w:p>
+    <w:p>
+      <w:pPr>
+        <w:pStyle w:val="ListParagraph"/>
+        <w:rPr>
+          <w:sz w:val="28"/>
+          <w:szCs w:val="28"/>
+        </w:rPr>
+      </w:pPr>
+      <w:r>
+        <w:rPr>
+          <w:noProof/>
+          <w:sz w:val="28"/>
+          <w:szCs w:val="28"/>
+        </w:rPr>
+        <w:drawing>
+          <wp:inline distT="0" distB="0" distL="0" distR="0" wp14:anchorId="1FF38207" wp14:editId="2E890776">
+            <wp:extent cx="1835331" cy="1051560"/>
+            <wp:effectExtent l="0" t="0" r="0" b="0"/>
+            <wp:docPr id="2" name="Picture 2"/>
+            <wp:cNvGraphicFramePr>
+              <a:graphicFrameLocks xmlns:a="http://schemas.openxmlformats.org/drawingml/2006/main" noChangeAspect="1"/>
+            </wp:cNvGraphicFramePr>
+            <a:graphic xmlns:a="http://schemas.openxmlformats.org/drawingml/2006/main">
+              <a:graphicData uri="http://schemas.openxmlformats.org/drawingml/2006/picture">
+                <pic:pic xmlns:pic="http://schemas.openxmlformats.org/drawingml/2006/picture">
+                  <pic:nvPicPr>
+                    <pic:cNvPr id="2" name="Controller.png"/>
+                    <pic:cNvPicPr/>
+                  </pic:nvPicPr>
+                  <pic:blipFill>
+                    <a:blip r:embed="rId8" cstate="print">
+                      <a:extLst>
+                        <a:ext uri="{28A0092B-C50C-407E-A947-70E740481C1C}">
+                          <a14:useLocalDpi xmlns:a14="http://schemas.microsoft.com/office/drawing/2010/main" val="0"/>
+                        </a:ext>
+                      </a:extLst>
+                    </a:blip>
+                    <a:stretch>
+                      <a:fillRect/>
+                    </a:stretch>
+                  </pic:blipFill>
+                  <pic:spPr>
+                    <a:xfrm>
+                      <a:off x="0" y="0"/>
+                      <a:ext cx="1866252" cy="1069276"/>
+                    </a:xfrm>
+                    <a:prstGeom prst="rect">
+                      <a:avLst/>
+                    </a:prstGeom>
+                  </pic:spPr>
+                </pic:pic>
+              </a:graphicData>
+            </a:graphic>
+          </wp:inline>
+        </w:drawing>
+      </w:r>
+      <w:r>
+        <w:rPr>
+          <w:noProof/>
+          <w:sz w:val="28"/>
+          <w:szCs w:val="28"/>
+        </w:rPr>
+        <w:drawing>
+          <wp:inline distT="0" distB="0" distL="0" distR="0" wp14:anchorId="2F96A80A" wp14:editId="3CF45A15">
+            <wp:extent cx="3406140" cy="1158148"/>
+            <wp:effectExtent l="0" t="0" r="3810" b="4445"/>
+            <wp:docPr id="3" name="Picture 3" descr="A close up of a keyboard&#10;&#10;Description automatically generated"/>
+            <wp:cNvGraphicFramePr>
+              <a:graphicFrameLocks xmlns:a="http://schemas.openxmlformats.org/drawingml/2006/main" noChangeAspect="1"/>
+            </wp:cNvGraphicFramePr>
+            <a:graphic xmlns:a="http://schemas.openxmlformats.org/drawingml/2006/main">
+              <a:graphicData uri="http://schemas.openxmlformats.org/drawingml/2006/picture">
+                <pic:pic xmlns:pic="http://schemas.openxmlformats.org/drawingml/2006/picture">
+                  <pic:nvPicPr>
+                    <pic:cNvPr id="3" name="Keyboard.png"/>
+                    <pic:cNvPicPr/>
+                  </pic:nvPicPr>
+                  <pic:blipFill>
+                    <a:blip r:embed="rId9" cstate="print">
+                      <a:extLst>
+                        <a:ext uri="{28A0092B-C50C-407E-A947-70E740481C1C}">
+                          <a14:useLocalDpi xmlns:a14="http://schemas.microsoft.com/office/drawing/2010/main" val="0"/>
+                        </a:ext>
+                      </a:extLst>
+                    </a:blip>
+                    <a:stretch>
+                      <a:fillRect/>
+                    </a:stretch>
+                  </pic:blipFill>
+                  <pic:spPr>
+                    <a:xfrm>
+                      <a:off x="0" y="0"/>
+                      <a:ext cx="3513085" cy="1194511"/>
+                    </a:xfrm>
+                    <a:prstGeom prst="rect">
+                      <a:avLst/>
+                    </a:prstGeom>
+                  </pic:spPr>
+                </pic:pic>
+              </a:graphicData>
+            </a:graphic>
+          </wp:inline>
+        </w:drawing>
+      </w:r>
+    </w:p>
+    <w:p>
+      <w:pPr>
+        <w:pStyle w:val="ListParagraph"/>
+        <w:rPr>
+          <w:sz w:val="28"/>
+          <w:szCs w:val="28"/>
+        </w:rPr>
+      </w:pPr>
+    </w:p>
+    <w:p>
+      <w:pPr>
+        <w:pStyle w:val="ListParagraph"/>
+        <w:rPr>
+          <w:sz w:val="28"/>
+          <w:szCs w:val="28"/>
+        </w:rPr>
+      </w:pPr>
+    </w:p>
+    <w:p>
+      <w:pPr>
+        <w:pStyle w:val="ListParagraph"/>
+        <w:rPr>
+          <w:sz w:val="28"/>
+          <w:szCs w:val="28"/>
+        </w:rPr>
+      </w:pPr>
     </w:p>
     <w:p>
       <w:pPr>
@@ -2170,7 +2475,7 @@
           <w:sz w:val="28"/>
           <w:szCs w:val="28"/>
         </w:rPr>
-        <w:t>GAME MECHANICS: How will our game work? How will the player react in our world? Artwork, Screenshots of prototype.</w:t>
+        <w:t>GAME MECHANICS:</w:t>
       </w:r>
     </w:p>
     <w:p>
@@ -2190,15 +2495,33 @@
           <w:sz w:val="28"/>
           <w:szCs w:val="28"/>
         </w:rPr>
-        <w:t>ITEMS OR POWERUPS: adds to game mechanics do we have health replenishment for a health bar or simple life structure but can pick extra ones up int the levels? If so, is it food? Hearts etc how does it effect the UI, at the end of each level after collecting keys does the UI reflect player progression visually i.e. a key symbol with a number of 0/8 collected?</w:t>
-      </w:r>
-      <w:r>
-        <w:rPr>
-          <w:sz w:val="28"/>
-          <w:szCs w:val="28"/>
-        </w:rPr>
-        <w:tab/>
-      </w:r>
+        <w:t xml:space="preserve">The game will utilise simple platforming mechanics which many players may be used to having played other platformers. Additionally, the game will make creative use of button puzzles which work in conjunction with the </w:t>
+      </w:r>
+      <w:proofErr w:type="gramStart"/>
+      <w:r>
+        <w:rPr>
+          <w:sz w:val="28"/>
+          <w:szCs w:val="28"/>
+        </w:rPr>
+        <w:t>aforementioned platforming</w:t>
+      </w:r>
+      <w:proofErr w:type="gramEnd"/>
+      <w:r>
+        <w:rPr>
+          <w:sz w:val="28"/>
+          <w:szCs w:val="28"/>
+        </w:rPr>
+        <w:t xml:space="preserve"> mechanics. Additionally, there will be dangerous hazards to avoid such as swinging blades that move between and out of the foreground, emphasising the 2.5D nature of the game world.</w:t>
+      </w:r>
+    </w:p>
+    <w:p>
+      <w:pPr>
+        <w:pStyle w:val="ListParagraph"/>
+        <w:rPr>
+          <w:sz w:val="28"/>
+          <w:szCs w:val="28"/>
+        </w:rPr>
+      </w:pPr>
     </w:p>
     <w:p>
       <w:pPr>
@@ -2217,14 +2540,53 @@
           <w:sz w:val="28"/>
           <w:szCs w:val="28"/>
         </w:rPr>
-        <w:t xml:space="preserve">PROGRESSION AND CHALLENGE: </w:t>
-      </w:r>
-      <w:r>
-        <w:rPr>
-          <w:sz w:val="28"/>
-          <w:szCs w:val="28"/>
-        </w:rPr>
-        <w:t>What challenges are available to the player how intricate will the levels be? Is there a simple start but complex end to each level as well as with the puzzles to the player? Such as the first areas are easily managed by the player but becomes instantly or gradually harder to them?</w:t>
+        <w:t>PLAYER LIVES AND KEYS COLLECTED</w:t>
+      </w:r>
+      <w:r>
+        <w:rPr>
+          <w:sz w:val="28"/>
+          <w:szCs w:val="28"/>
+        </w:rPr>
+        <w:t>:</w:t>
+      </w:r>
+    </w:p>
+    <w:p>
+      <w:pPr>
+        <w:pStyle w:val="ListParagraph"/>
+        <w:rPr>
+          <w:sz w:val="28"/>
+          <w:szCs w:val="28"/>
+        </w:rPr>
+      </w:pPr>
+      <w:r>
+        <w:rPr>
+          <w:sz w:val="28"/>
+          <w:szCs w:val="28"/>
+        </w:rPr>
+        <w:t>The player as mentioned will need lives to keep playing and will initially be set at 3 they will be shown on the UI in the top left of the screen this allows the player to keep track of the remaining life pool. With having lives comes the challenge of losing them and the game finishing, in the game their will be extra lives placed in areas of each level where the player will have the ability to either add a life to their pool or replace a previously lost life during play, when a new life is picked up it will be shown in the correct area of the UI. In addition to the players lives being displayed the UI will also represent how many keys the player has colle</w:t>
+      </w:r>
+      <w:r>
+        <w:rPr>
+          <w:sz w:val="28"/>
+          <w:szCs w:val="28"/>
+        </w:rPr>
+        <w:t>cted in the style of 0/8 to 8/8 style so the player can see how many are needed to complete the game this will be located in the top right of the screen. As well as the amount needed for the games completion the number of keys needed to be collected in each individual level will be shown on the UI at the top middle also allowing the player to keep track and give a sense of objective during each level.</w:t>
+      </w:r>
+    </w:p>
+    <w:p>
+      <w:pPr>
+        <w:pStyle w:val="ListParagraph"/>
+        <w:rPr>
+          <w:sz w:val="28"/>
+          <w:szCs w:val="28"/>
+        </w:rPr>
+      </w:pPr>
+      <w:r>
+        <w:rPr>
+          <w:sz w:val="28"/>
+          <w:szCs w:val="28"/>
+        </w:rPr>
+        <w:tab/>
       </w:r>
     </w:p>
     <w:p>
@@ -2244,23 +2606,354 @@
           <w:sz w:val="28"/>
           <w:szCs w:val="28"/>
         </w:rPr>
+        <w:t>PROGRESSION AND CHALLENGE:</w:t>
+      </w:r>
+    </w:p>
+    <w:p>
+      <w:pPr>
+        <w:pStyle w:val="ListParagraph"/>
+        <w:rPr>
+          <w:sz w:val="28"/>
+          <w:szCs w:val="28"/>
+        </w:rPr>
+      </w:pPr>
+      <w:r>
+        <w:rPr>
+          <w:sz w:val="28"/>
+          <w:szCs w:val="28"/>
+        </w:rPr>
+        <w:t xml:space="preserve">The aim of the game is to collect keys level by level adding to an ultimate tally and the games completion, for our demonstration of this prototype we will showcase 2 unique levels both offering their own challenges to the player. We are aiming to use an old-style platform system where simply an arrow signpost will aim in the direction the player needs to go being a platform game a simple visual guide like this is usually enough to help the player progress. Both levels shown will have an easy first part having the player make a few jumps in order to collect the first key then ramp up as the player goes farther through till the end, each new obstacle adding another challenge to the player the skill level set to the player will be gradual with certain obstacles repeating where the player then knows what they need to do without over taxing the player helping the game feel fun in its playthrough but still having an element of challenge added in. The puzzle element will be set out in a fun manner without making the progression hindered but have the feel of </w:t>
+      </w:r>
+      <w:r>
+        <w:rPr>
+          <w:sz w:val="28"/>
+          <w:szCs w:val="28"/>
+        </w:rPr>
+        <w:t>excitement that the player has solved it and can move forward to the next key or stage completion which is important that the player feels goals being achieved as they play.</w:t>
+      </w:r>
+    </w:p>
+    <w:p>
+      <w:pPr>
+        <w:pStyle w:val="ListParagraph"/>
+        <w:rPr>
+          <w:sz w:val="28"/>
+          <w:szCs w:val="28"/>
+        </w:rPr>
+      </w:pPr>
+    </w:p>
+    <w:p>
+      <w:pPr>
+        <w:pStyle w:val="ListParagraph"/>
+        <w:rPr>
+          <w:sz w:val="28"/>
+          <w:szCs w:val="28"/>
+        </w:rPr>
+      </w:pPr>
+      <w:r>
+        <w:rPr>
+          <w:sz w:val="28"/>
+          <w:szCs w:val="28"/>
+        </w:rPr>
+        <w:t xml:space="preserve">The challenges seen in each of the distinct areas will make use of both linear and puzzle-based level progression. The linear areas will make use of standard 2D platforming challenges such as precise platforming sections that steadily increase in difficulty. As seen </w:t>
+      </w:r>
+      <w:r>
+        <w:rPr>
+          <w:sz w:val="28"/>
+          <w:szCs w:val="28"/>
+        </w:rPr>
+        <w:t>in the left section of</w:t>
+      </w:r>
+      <w:r>
+        <w:rPr>
+          <w:sz w:val="28"/>
+          <w:szCs w:val="28"/>
+        </w:rPr>
         <w:t xml:space="preserve"> </w:t>
       </w:r>
       <w:r>
         <w:rPr>
-          <w:sz w:val="28"/>
-          <w:szCs w:val="28"/>
-        </w:rPr>
-        <w:t>LOSING: Once decided on lives or health system how does the world effect these, instant deaths or lose of hit points? Where does the player respawn after death? Do we add a timer to enhance the challenge? Resulting in progression or failure? When the ultimate of either progression completion or failure what screens are involved i.e. “Game Over”, “Congratulations”.</w:t>
-      </w:r>
-    </w:p>
-    <w:p>
-      <w:pPr>
-        <w:rPr>
-          <w:sz w:val="28"/>
-          <w:szCs w:val="28"/>
-        </w:rPr>
-      </w:pPr>
+          <w:i/>
+          <w:iCs/>
+          <w:sz w:val="28"/>
+          <w:szCs w:val="28"/>
+        </w:rPr>
+        <w:t>Figure 1</w:t>
+      </w:r>
+      <w:r>
+        <w:rPr>
+          <w:sz w:val="28"/>
+          <w:szCs w:val="28"/>
+        </w:rPr>
+        <w:t>, the player is first presented with a simple challenge wherein they must navigate a set of platforms</w:t>
+      </w:r>
+      <w:r>
+        <w:rPr>
+          <w:sz w:val="28"/>
+          <w:szCs w:val="28"/>
+        </w:rPr>
+        <w:t xml:space="preserve">. In this case, </w:t>
+      </w:r>
+      <w:r>
+        <w:rPr>
+          <w:sz w:val="28"/>
+          <w:szCs w:val="28"/>
+        </w:rPr>
+        <w:t xml:space="preserve">the only punishment for failure </w:t>
+      </w:r>
+      <w:r>
+        <w:rPr>
+          <w:sz w:val="28"/>
+          <w:szCs w:val="28"/>
+        </w:rPr>
+        <w:t>is</w:t>
+      </w:r>
+      <w:r>
+        <w:rPr>
+          <w:sz w:val="28"/>
+          <w:szCs w:val="28"/>
+        </w:rPr>
+        <w:t xml:space="preserve"> </w:t>
+      </w:r>
+      <w:proofErr w:type="gramStart"/>
+      <w:r>
+        <w:rPr>
+          <w:sz w:val="28"/>
+          <w:szCs w:val="28"/>
+        </w:rPr>
+        <w:t>falling down</w:t>
+      </w:r>
+      <w:proofErr w:type="gramEnd"/>
+      <w:r>
+        <w:rPr>
+          <w:sz w:val="28"/>
+          <w:szCs w:val="28"/>
+        </w:rPr>
+        <w:t xml:space="preserve"> to the beginning of the area and having to climb up again. </w:t>
+      </w:r>
+      <w:r>
+        <w:rPr>
+          <w:sz w:val="28"/>
+          <w:szCs w:val="28"/>
+        </w:rPr>
+        <w:t>This is further expanded upon in the following section where the player is required to complete another platforming challenge except this time the punishment for failure is death followed by the loss of a Life and their position being reset. Through this simple difficulty curve in the linear sections of the games levels we aim to let players get accustomed to the rules of the game while also learning what to expect.</w:t>
+      </w:r>
+    </w:p>
+    <w:p>
+      <w:pPr>
+        <w:pStyle w:val="ListParagraph"/>
+        <w:rPr>
+          <w:sz w:val="28"/>
+          <w:szCs w:val="28"/>
+        </w:rPr>
+      </w:pPr>
+      <w:r>
+        <w:rPr>
+          <w:sz w:val="28"/>
+          <w:szCs w:val="28"/>
+        </w:rPr>
+        <w:t xml:space="preserve">Contrary to the linear structure of certain areas of our game, other areas will make use of a non-linear, puzzle-centric gameplay loop. In the right section of </w:t>
+      </w:r>
+      <w:r>
+        <w:rPr>
+          <w:i/>
+          <w:iCs/>
+          <w:sz w:val="28"/>
+          <w:szCs w:val="28"/>
+        </w:rPr>
+        <w:t>Figure 1</w:t>
+      </w:r>
+      <w:r>
+        <w:rPr>
+          <w:sz w:val="28"/>
+          <w:szCs w:val="28"/>
+        </w:rPr>
+        <w:t>, it can be observed that we focused on switch-based puzzles that unlock doors at different ends of the level.</w:t>
+      </w:r>
+      <w:bookmarkStart w:id="6" w:name="_GoBack"/>
+      <w:bookmarkEnd w:id="6"/>
+    </w:p>
+    <w:p>
+      <w:pPr>
+        <w:pStyle w:val="ListParagraph"/>
+        <w:rPr>
+          <w:sz w:val="28"/>
+          <w:szCs w:val="28"/>
+        </w:rPr>
+      </w:pPr>
+    </w:p>
+    <w:p>
+      <w:pPr>
+        <w:pStyle w:val="ListParagraph"/>
+        <w:keepNext/>
+      </w:pPr>
+      <w:r>
+        <w:rPr>
+          <w:noProof/>
+          <w:sz w:val="28"/>
+          <w:szCs w:val="28"/>
+        </w:rPr>
+        <w:drawing>
+          <wp:inline distT="0" distB="0" distL="0" distR="0" wp14:anchorId="3F0F7CBA" wp14:editId="61CD39B3">
+            <wp:extent cx="4075430" cy="5604510"/>
+            <wp:effectExtent l="0" t="2540" r="0" b="0"/>
+            <wp:docPr id="5" name="Picture 5" descr="A close up of a map&#10;&#10;Description automatically generated"/>
+            <wp:cNvGraphicFramePr>
+              <a:graphicFrameLocks xmlns:a="http://schemas.openxmlformats.org/drawingml/2006/main" noChangeAspect="1"/>
+            </wp:cNvGraphicFramePr>
+            <a:graphic xmlns:a="http://schemas.openxmlformats.org/drawingml/2006/main">
+              <a:graphicData uri="http://schemas.openxmlformats.org/drawingml/2006/picture">
+                <pic:pic xmlns:pic="http://schemas.openxmlformats.org/drawingml/2006/picture">
+                  <pic:nvPicPr>
+                    <pic:cNvPr id="5" name="LEVEL SCAN.jpeg"/>
+                    <pic:cNvPicPr/>
+                  </pic:nvPicPr>
+                  <pic:blipFill>
+                    <a:blip r:embed="rId10" cstate="print">
+                      <a:extLst>
+                        <a:ext uri="{28A0092B-C50C-407E-A947-70E740481C1C}">
+                          <a14:useLocalDpi xmlns:a14="http://schemas.microsoft.com/office/drawing/2010/main" val="0"/>
+                        </a:ext>
+                      </a:extLst>
+                    </a:blip>
+                    <a:stretch>
+                      <a:fillRect/>
+                    </a:stretch>
+                  </pic:blipFill>
+                  <pic:spPr>
+                    <a:xfrm rot="5400000">
+                      <a:off x="0" y="0"/>
+                      <a:ext cx="4075430" cy="5604510"/>
+                    </a:xfrm>
+                    <a:prstGeom prst="rect">
+                      <a:avLst/>
+                    </a:prstGeom>
+                  </pic:spPr>
+                </pic:pic>
+              </a:graphicData>
+            </a:graphic>
+          </wp:inline>
+        </w:drawing>
+      </w:r>
+    </w:p>
+    <w:p>
+      <w:pPr>
+        <w:pStyle w:val="Caption"/>
+        <w:rPr>
+          <w:sz w:val="28"/>
+          <w:szCs w:val="28"/>
+        </w:rPr>
+      </w:pPr>
+      <w:r>
+        <w:t xml:space="preserve">Figure </w:t>
+      </w:r>
+      <w:fldSimple w:instr=" SEQ Figure \* ARABIC ">
+        <w:r>
+          <w:rPr>
+            <w:noProof/>
+          </w:rPr>
+          <w:t>1</w:t>
+        </w:r>
+      </w:fldSimple>
+      <w:r>
+        <w:t xml:space="preserve"> - Level Area map</w:t>
+      </w:r>
+    </w:p>
+    <w:p>
+      <w:pPr>
+        <w:pStyle w:val="ListParagraph"/>
+        <w:rPr>
+          <w:sz w:val="28"/>
+          <w:szCs w:val="28"/>
+        </w:rPr>
+      </w:pPr>
+    </w:p>
+    <w:p>
+      <w:pPr>
+        <w:pStyle w:val="ListParagraph"/>
+        <w:numPr>
+          <w:ilvl w:val="0"/>
+          <w:numId w:val="4"/>
+        </w:numPr>
+        <w:rPr>
+          <w:sz w:val="28"/>
+          <w:szCs w:val="28"/>
+        </w:rPr>
+      </w:pPr>
+      <w:r>
+        <w:rPr>
+          <w:sz w:val="28"/>
+          <w:szCs w:val="28"/>
+        </w:rPr>
+        <w:t>LOSING:</w:t>
+      </w:r>
+    </w:p>
+    <w:p>
+      <w:pPr>
+        <w:pStyle w:val="ListParagraph"/>
+        <w:rPr>
+          <w:sz w:val="28"/>
+          <w:szCs w:val="28"/>
+        </w:rPr>
+      </w:pPr>
+      <w:r>
+        <w:rPr>
+          <w:sz w:val="28"/>
+          <w:szCs w:val="28"/>
+        </w:rPr>
+        <w:t xml:space="preserve">We have set out that the 3-life system is a good choice and staple design of platformers which allows players to lose a life and learn what they need to overcome to beat the obstacle that lost the life for them. When the player interacts with hazards in the game be it a spike trap, Lava pit or swinging cleaver these will result in the player instantly losing a life from their stored pool. Upon losing a life the player will be transported back to the start of the level where they will have to traverse back to where they lost the life no need to collect keys again but will have to beat the traps and pitfalls to the previous loss of life. Even thought the player will have initially 3 lives and the ability to find more within the stages upon losing the last life in the pool will result in the player’s run ending and the game will end upon where a game over screen will be shown with the message on screen “GAME OVER” and prompted to press the jump input to take the player back to the main </w:t>
+      </w:r>
+      <w:r>
+        <w:rPr>
+          <w:sz w:val="28"/>
+          <w:szCs w:val="28"/>
+        </w:rPr>
+        <w:t>menu for another fresh start game.</w:t>
+      </w:r>
+    </w:p>
+    <w:p>
+      <w:pPr>
+        <w:pStyle w:val="ListParagraph"/>
+        <w:rPr>
+          <w:sz w:val="28"/>
+          <w:szCs w:val="28"/>
+        </w:rPr>
+      </w:pPr>
+    </w:p>
+    <w:p>
+      <w:pPr>
+        <w:pStyle w:val="ListParagraph"/>
+        <w:numPr>
+          <w:ilvl w:val="0"/>
+          <w:numId w:val="4"/>
+        </w:numPr>
+        <w:rPr>
+          <w:sz w:val="28"/>
+          <w:szCs w:val="28"/>
+        </w:rPr>
+      </w:pPr>
+      <w:r>
+        <w:rPr>
+          <w:sz w:val="28"/>
+          <w:szCs w:val="28"/>
+        </w:rPr>
+        <w:t>WINNING:</w:t>
+      </w:r>
+    </w:p>
+    <w:p>
+      <w:pPr>
+        <w:pStyle w:val="ListParagraph"/>
+        <w:rPr>
+          <w:sz w:val="28"/>
+          <w:szCs w:val="28"/>
+        </w:rPr>
+      </w:pPr>
+      <w:r>
+        <w:rPr>
+          <w:sz w:val="28"/>
+          <w:szCs w:val="28"/>
+        </w:rPr>
+        <w:t>The player wins the game by keeping at least 1 life in their pool allowing the game to proceed, collect each key within each level add them to the total key tally ending for a successful playthrough. Upon reaching the last lock with all keys collected the player will unlock the door completing the game where upon a message to the UI will inform the player of their triumph “CONGRATULATIONS YOU HAVE FOUND THE ALL THE KEYS!!” as like game over the player will also be prompted here to press the jump input and return to the start screen for another fresh playthrough.</w:t>
+      </w:r>
       <w:r>
         <w:rPr>
           <w:sz w:val="28"/>
@@ -2278,13 +2971,12 @@
           <w:szCs w:val="48"/>
         </w:rPr>
       </w:pPr>
-      <w:bookmarkStart w:id="7" w:name="_Toc20143337"/>
+      <w:bookmarkStart w:id="7" w:name="_Toc20744497"/>
       <w:r>
         <w:rPr>
           <w:sz w:val="48"/>
           <w:szCs w:val="48"/>
         </w:rPr>
-        <w:lastRenderedPageBreak/>
         <w:t>ART STYLE</w:t>
       </w:r>
       <w:bookmarkEnd w:id="7"/>
@@ -2292,25 +2984,318 @@
     <w:p/>
     <w:p>
       <w:pPr>
-        <w:rPr>
-          <w:sz w:val="28"/>
-          <w:szCs w:val="28"/>
-        </w:rPr>
-      </w:pPr>
-      <w:r>
-        <w:rPr>
-          <w:sz w:val="28"/>
-          <w:szCs w:val="28"/>
-        </w:rPr>
-        <w:t xml:space="preserve">More concept art for character level design etc give explanation of are all assets 2d/3d do we decide on cell shading? How do we keep the art style consistent with each other’s designs and plans? </w:t>
-      </w:r>
-      <w:r>
-        <w:rPr>
-          <w:sz w:val="28"/>
-          <w:szCs w:val="28"/>
-        </w:rPr>
-        <w:t>Does everything feel colourful within our world or simply suit the levels theme at the time? What are we doing with backgrounds are they completely 3d as well do we add visualization such as Parallax or animated? show some concept art side by side with the finished game assets to show final designs.</w:t>
-      </w:r>
+        <w:pStyle w:val="ListParagraph"/>
+        <w:rPr>
+          <w:sz w:val="28"/>
+          <w:szCs w:val="28"/>
+        </w:rPr>
+      </w:pPr>
+      <w:r>
+        <w:rPr>
+          <w:sz w:val="28"/>
+          <w:szCs w:val="28"/>
+        </w:rPr>
+        <w:t xml:space="preserve">We aim to emulate the simplistic 3D art style of </w:t>
+      </w:r>
+      <w:r>
+        <w:rPr>
+          <w:i/>
+          <w:iCs/>
+          <w:sz w:val="28"/>
+          <w:szCs w:val="28"/>
+        </w:rPr>
+        <w:t>Human Fall Flat</w:t>
+      </w:r>
+      <w:r>
+        <w:rPr>
+          <w:sz w:val="28"/>
+          <w:szCs w:val="28"/>
+        </w:rPr>
+        <w:t xml:space="preserve"> wherein colours are solid and objects are clearly defined and easy to recognise. We’ll also be taking cues in visual design from </w:t>
+      </w:r>
+      <w:proofErr w:type="spellStart"/>
+      <w:r>
+        <w:rPr>
+          <w:i/>
+          <w:iCs/>
+          <w:sz w:val="28"/>
+          <w:szCs w:val="28"/>
+        </w:rPr>
+        <w:t>Battleblock</w:t>
+      </w:r>
+      <w:proofErr w:type="spellEnd"/>
+      <w:r>
+        <w:rPr>
+          <w:i/>
+          <w:iCs/>
+          <w:sz w:val="28"/>
+          <w:szCs w:val="28"/>
+        </w:rPr>
+        <w:t xml:space="preserve"> </w:t>
+      </w:r>
+      <w:proofErr w:type="spellStart"/>
+      <w:r>
+        <w:rPr>
+          <w:i/>
+          <w:iCs/>
+          <w:sz w:val="28"/>
+          <w:szCs w:val="28"/>
+        </w:rPr>
+        <w:t>Theater</w:t>
+      </w:r>
+      <w:proofErr w:type="spellEnd"/>
+      <w:r>
+        <w:rPr>
+          <w:sz w:val="28"/>
+          <w:szCs w:val="28"/>
+        </w:rPr>
+        <w:t>, another puzzle platformer, which makes use of visual cues in the form of signs that warn the player of imminent danger in the form of hazards.</w:t>
+      </w:r>
+    </w:p>
+    <w:p>
+      <w:pPr>
+        <w:pStyle w:val="ListParagraph"/>
+        <w:keepNext/>
+      </w:pPr>
+      <w:r>
+        <w:rPr>
+          <w:noProof/>
+          <w:sz w:val="28"/>
+          <w:szCs w:val="28"/>
+        </w:rPr>
+        <w:drawing>
+          <wp:inline distT="0" distB="0" distL="0" distR="0" wp14:anchorId="4B53D17E" wp14:editId="6998A071">
+            <wp:extent cx="3088640" cy="1737360"/>
+            <wp:effectExtent l="0" t="0" r="0" b="0"/>
+            <wp:docPr id="1" name="Picture 1"/>
+            <wp:cNvGraphicFramePr>
+              <a:graphicFrameLocks xmlns:a="http://schemas.openxmlformats.org/drawingml/2006/main" noChangeAspect="1"/>
+            </wp:cNvGraphicFramePr>
+            <a:graphic xmlns:a="http://schemas.openxmlformats.org/drawingml/2006/main">
+              <a:graphicData uri="http://schemas.openxmlformats.org/drawingml/2006/picture">
+                <pic:pic xmlns:pic="http://schemas.openxmlformats.org/drawingml/2006/picture">
+                  <pic:nvPicPr>
+                    <pic:cNvPr id="0" name="Picture 1"/>
+                    <pic:cNvPicPr>
+                      <a:picLocks noChangeAspect="1" noChangeArrowheads="1"/>
+                    </pic:cNvPicPr>
+                  </pic:nvPicPr>
+                  <pic:blipFill>
+                    <a:blip r:embed="rId11" cstate="print">
+                      <a:extLst>
+                        <a:ext uri="{28A0092B-C50C-407E-A947-70E740481C1C}">
+                          <a14:useLocalDpi xmlns:a14="http://schemas.microsoft.com/office/drawing/2010/main" val="0"/>
+                        </a:ext>
+                      </a:extLst>
+                    </a:blip>
+                    <a:srcRect/>
+                    <a:stretch>
+                      <a:fillRect/>
+                    </a:stretch>
+                  </pic:blipFill>
+                  <pic:spPr bwMode="auto">
+                    <a:xfrm>
+                      <a:off x="0" y="0"/>
+                      <a:ext cx="3092601" cy="1739588"/>
+                    </a:xfrm>
+                    <a:prstGeom prst="rect">
+                      <a:avLst/>
+                    </a:prstGeom>
+                    <a:noFill/>
+                    <a:ln>
+                      <a:noFill/>
+                    </a:ln>
+                  </pic:spPr>
+                </pic:pic>
+              </a:graphicData>
+            </a:graphic>
+          </wp:inline>
+        </w:drawing>
+      </w:r>
+    </w:p>
+    <w:p>
+      <w:pPr>
+        <w:pStyle w:val="Caption"/>
+        <w:rPr>
+          <w:noProof/>
+          <w:sz w:val="28"/>
+          <w:szCs w:val="28"/>
+        </w:rPr>
+      </w:pPr>
+      <w:r>
+        <w:t xml:space="preserve">Figure </w:t>
+      </w:r>
+      <w:r>
+        <w:fldChar w:fldCharType="begin"/>
+      </w:r>
+      <w:r>
+        <w:instrText xml:space="preserve"> SEQ Figure \* ARABIC </w:instrText>
+      </w:r>
+      <w:r>
+        <w:fldChar w:fldCharType="separate"/>
+      </w:r>
+      <w:r>
+        <w:rPr>
+          <w:noProof/>
+        </w:rPr>
+        <w:t>2</w:t>
+      </w:r>
+      <w:r>
+        <w:rPr>
+          <w:noProof/>
+        </w:rPr>
+        <w:fldChar w:fldCharType="end"/>
+      </w:r>
+      <w:r>
+        <w:t xml:space="preserve"> - Human Fall Flat, art style example</w:t>
+      </w:r>
+    </w:p>
+    <w:p>
+      <w:pPr>
+        <w:pStyle w:val="ListParagraph"/>
+        <w:keepNext/>
+      </w:pPr>
+      <w:r>
+        <w:rPr>
+          <w:noProof/>
+          <w:sz w:val="28"/>
+          <w:szCs w:val="28"/>
+        </w:rPr>
+        <w:drawing>
+          <wp:inline distT="0" distB="0" distL="0" distR="0" wp14:anchorId="1F500ECE" wp14:editId="5D54C30F">
+            <wp:extent cx="3040380" cy="2095500"/>
+            <wp:effectExtent l="0" t="0" r="7620" b="0"/>
+            <wp:docPr id="4" name="Picture 4"/>
+            <wp:cNvGraphicFramePr>
+              <a:graphicFrameLocks xmlns:a="http://schemas.openxmlformats.org/drawingml/2006/main" noChangeAspect="1"/>
+            </wp:cNvGraphicFramePr>
+            <a:graphic xmlns:a="http://schemas.openxmlformats.org/drawingml/2006/main">
+              <a:graphicData uri="http://schemas.openxmlformats.org/drawingml/2006/picture">
+                <pic:pic xmlns:pic="http://schemas.openxmlformats.org/drawingml/2006/picture">
+                  <pic:nvPicPr>
+                    <pic:cNvPr id="0" name="Picture 2"/>
+                    <pic:cNvPicPr>
+                      <a:picLocks noChangeAspect="1" noChangeArrowheads="1"/>
+                    </pic:cNvPicPr>
+                  </pic:nvPicPr>
+                  <pic:blipFill rotWithShape="1">
+                    <a:blip r:embed="rId12">
+                      <a:extLst>
+                        <a:ext uri="{28A0092B-C50C-407E-A947-70E740481C1C}">
+                          <a14:useLocalDpi xmlns:a14="http://schemas.microsoft.com/office/drawing/2010/main" val="0"/>
+                        </a:ext>
+                      </a:extLst>
+                    </a:blip>
+                    <a:srcRect l="30359" t="19905" r="16512" b="14929"/>
+                    <a:stretch/>
+                  </pic:blipFill>
+                  <pic:spPr bwMode="auto">
+                    <a:xfrm>
+                      <a:off x="0" y="0"/>
+                      <a:ext cx="3040380" cy="2095500"/>
+                    </a:xfrm>
+                    <a:prstGeom prst="rect">
+                      <a:avLst/>
+                    </a:prstGeom>
+                    <a:noFill/>
+                    <a:ln>
+                      <a:noFill/>
+                    </a:ln>
+                    <a:extLst>
+                      <a:ext uri="{53640926-AAD7-44D8-BBD7-CCE9431645EC}">
+                        <a14:shadowObscured xmlns:a14="http://schemas.microsoft.com/office/drawing/2010/main"/>
+                      </a:ext>
+                    </a:extLst>
+                  </pic:spPr>
+                </pic:pic>
+              </a:graphicData>
+            </a:graphic>
+          </wp:inline>
+        </w:drawing>
+      </w:r>
+    </w:p>
+    <w:p>
+      <w:pPr>
+        <w:pStyle w:val="Caption"/>
+        <w:rPr>
+          <w:sz w:val="28"/>
+          <w:szCs w:val="28"/>
+        </w:rPr>
+      </w:pPr>
+      <w:r>
+        <w:t xml:space="preserve">Figure </w:t>
+      </w:r>
+      <w:r>
+        <w:fldChar w:fldCharType="begin"/>
+      </w:r>
+      <w:r>
+        <w:instrText xml:space="preserve"> SEQ Figure \* ARABIC </w:instrText>
+      </w:r>
+      <w:r>
+        <w:fldChar w:fldCharType="separate"/>
+      </w:r>
+      <w:r>
+        <w:rPr>
+          <w:noProof/>
+        </w:rPr>
+        <w:t>3</w:t>
+      </w:r>
+      <w:r>
+        <w:rPr>
+          <w:noProof/>
+        </w:rPr>
+        <w:fldChar w:fldCharType="end"/>
+      </w:r>
+      <w:r>
+        <w:t xml:space="preserve"> - </w:t>
+      </w:r>
+      <w:proofErr w:type="spellStart"/>
+      <w:r>
+        <w:t>Battleblock</w:t>
+      </w:r>
+      <w:proofErr w:type="spellEnd"/>
+      <w:r>
+        <w:t xml:space="preserve"> </w:t>
+      </w:r>
+      <w:proofErr w:type="spellStart"/>
+      <w:r>
+        <w:t>Theater</w:t>
+      </w:r>
+      <w:proofErr w:type="spellEnd"/>
+      <w:r>
+        <w:t>, sign warning of spikes</w:t>
+      </w:r>
+    </w:p>
+    <w:p>
+      <w:pPr>
+        <w:rPr>
+          <w:sz w:val="28"/>
+          <w:szCs w:val="28"/>
+        </w:rPr>
+      </w:pPr>
+      <w:r>
+        <w:rPr>
+          <w:sz w:val="28"/>
+          <w:szCs w:val="28"/>
+        </w:rPr>
+        <w:br w:type="page"/>
+      </w:r>
+    </w:p>
+    <w:p>
+      <w:pPr>
+        <w:rPr>
+          <w:sz w:val="28"/>
+          <w:szCs w:val="28"/>
+        </w:rPr>
+      </w:pPr>
+    </w:p>
+    <w:p>
+      <w:pPr>
+        <w:rPr>
+          <w:sz w:val="28"/>
+          <w:szCs w:val="28"/>
+        </w:rPr>
+      </w:pPr>
     </w:p>
     <w:p>
       <w:pPr>
@@ -2336,13 +3321,12 @@
           <w:szCs w:val="48"/>
         </w:rPr>
       </w:pPr>
-      <w:bookmarkStart w:id="8" w:name="_Toc20143338"/>
+      <w:bookmarkStart w:id="8" w:name="_Toc20744498"/>
       <w:r>
         <w:rPr>
           <w:sz w:val="48"/>
           <w:szCs w:val="48"/>
         </w:rPr>
-        <w:lastRenderedPageBreak/>
         <w:t>MUSIC AND SOUNDS</w:t>
       </w:r>
       <w:bookmarkEnd w:id="8"/>
@@ -2350,182 +3334,17 @@
     <w:p/>
     <w:p>
       <w:pPr>
-        <w:pStyle w:val="ListParagraph"/>
-        <w:numPr>
-          <w:ilvl w:val="0"/>
-          <w:numId w:val="5"/>
-        </w:numPr>
-        <w:rPr>
-          <w:sz w:val="28"/>
-          <w:szCs w:val="28"/>
-        </w:rPr>
-      </w:pPr>
-      <w:r>
-        <w:rPr>
-          <w:sz w:val="28"/>
-          <w:szCs w:val="28"/>
-        </w:rPr>
-        <w:t xml:space="preserve">What kind of styles are we going for? </w:t>
-      </w:r>
-    </w:p>
-    <w:p>
-      <w:pPr>
-        <w:pStyle w:val="ListParagraph"/>
-        <w:numPr>
-          <w:ilvl w:val="0"/>
-          <w:numId w:val="5"/>
-        </w:numPr>
-        <w:rPr>
-          <w:sz w:val="28"/>
-          <w:szCs w:val="28"/>
-        </w:rPr>
-      </w:pPr>
-      <w:r>
-        <w:rPr>
-          <w:sz w:val="28"/>
-          <w:szCs w:val="28"/>
-        </w:rPr>
-        <w:t>Retro 8bit/16</w:t>
-      </w:r>
-    </w:p>
-    <w:p>
-      <w:pPr>
-        <w:pStyle w:val="ListParagraph"/>
-        <w:numPr>
-          <w:ilvl w:val="0"/>
-          <w:numId w:val="5"/>
-        </w:numPr>
-        <w:rPr>
-          <w:sz w:val="28"/>
-          <w:szCs w:val="28"/>
-        </w:rPr>
-      </w:pPr>
-      <w:r>
-        <w:rPr>
-          <w:sz w:val="28"/>
-          <w:szCs w:val="28"/>
-        </w:rPr>
-        <w:t>Recorded sounds or used from free sources</w:t>
-      </w:r>
-    </w:p>
-    <w:p>
-      <w:pPr>
-        <w:pStyle w:val="ListParagraph"/>
-        <w:numPr>
-          <w:ilvl w:val="0"/>
-          <w:numId w:val="5"/>
-        </w:numPr>
-        <w:rPr>
-          <w:sz w:val="28"/>
-          <w:szCs w:val="28"/>
-        </w:rPr>
-      </w:pPr>
-      <w:r>
-        <w:rPr>
-          <w:sz w:val="28"/>
-          <w:szCs w:val="28"/>
-        </w:rPr>
-        <w:t>Modern real life</w:t>
-      </w:r>
-    </w:p>
-    <w:p>
-      <w:pPr>
-        <w:pStyle w:val="ListParagraph"/>
-        <w:numPr>
-          <w:ilvl w:val="0"/>
-          <w:numId w:val="5"/>
-        </w:numPr>
-        <w:rPr>
-          <w:sz w:val="28"/>
-          <w:szCs w:val="28"/>
-        </w:rPr>
-      </w:pPr>
-      <w:r>
-        <w:rPr>
-          <w:sz w:val="28"/>
-          <w:szCs w:val="28"/>
-        </w:rPr>
-        <w:t>High quality voice or sound effects or more game based</w:t>
-      </w:r>
-    </w:p>
-    <w:p>
-      <w:pPr>
-        <w:pStyle w:val="ListParagraph"/>
-        <w:numPr>
-          <w:ilvl w:val="0"/>
-          <w:numId w:val="5"/>
-        </w:numPr>
-        <w:rPr>
-          <w:sz w:val="28"/>
-          <w:szCs w:val="28"/>
-        </w:rPr>
-      </w:pPr>
-      <w:r>
-        <w:rPr>
-          <w:sz w:val="28"/>
-          <w:szCs w:val="28"/>
-        </w:rPr>
-        <w:t>Collect keys have a triumphant sound as well as level completion</w:t>
-      </w:r>
-    </w:p>
-    <w:p>
-      <w:pPr>
-        <w:pStyle w:val="ListParagraph"/>
-        <w:numPr>
-          <w:ilvl w:val="0"/>
-          <w:numId w:val="5"/>
-        </w:numPr>
-        <w:rPr>
-          <w:sz w:val="28"/>
-          <w:szCs w:val="28"/>
-        </w:rPr>
-      </w:pPr>
-      <w:r>
-        <w:rPr>
-          <w:sz w:val="28"/>
-          <w:szCs w:val="28"/>
-        </w:rPr>
-        <w:t>Death sound or Death voice sample</w:t>
-      </w:r>
-    </w:p>
-    <w:p>
-      <w:pPr>
-        <w:pStyle w:val="ListParagraph"/>
-        <w:numPr>
-          <w:ilvl w:val="0"/>
-          <w:numId w:val="5"/>
-        </w:numPr>
-        <w:rPr>
-          <w:sz w:val="28"/>
-          <w:szCs w:val="28"/>
-        </w:rPr>
-      </w:pPr>
-      <w:r>
-        <w:rPr>
-          <w:sz w:val="28"/>
-          <w:szCs w:val="28"/>
-        </w:rPr>
-        <w:t>Music a recurring theme or 1 to suit each other Main screen Game screen level at the time etc</w:t>
-      </w:r>
-    </w:p>
-    <w:p>
-      <w:pPr>
-        <w:pStyle w:val="ListParagraph"/>
-        <w:numPr>
-          <w:ilvl w:val="0"/>
-          <w:numId w:val="5"/>
-        </w:numPr>
-        <w:rPr>
-          <w:sz w:val="28"/>
-          <w:szCs w:val="28"/>
-        </w:rPr>
-      </w:pPr>
-      <w:r>
-        <w:rPr>
-          <w:sz w:val="28"/>
-          <w:szCs w:val="28"/>
-        </w:rPr>
-        <w:t xml:space="preserve">What type of music high tempo relaxed </w:t>
+        <w:rPr>
+          <w:sz w:val="28"/>
+          <w:szCs w:val="28"/>
+        </w:rPr>
+      </w:pPr>
+      <w:r>
+        <w:rPr>
+          <w:sz w:val="28"/>
+          <w:szCs w:val="28"/>
+        </w:rPr>
+        <w:t xml:space="preserve">For Melvin’s Quest we will source </w:t>
       </w:r>
       <w:proofErr w:type="gramStart"/>
       <w:r>
@@ -2533,9 +3352,97 @@
           <w:sz w:val="28"/>
           <w:szCs w:val="28"/>
         </w:rPr>
-        <w:t>etc.</w:t>
+        <w:t>a majority of</w:t>
       </w:r>
       <w:proofErr w:type="gramEnd"/>
+      <w:r>
+        <w:rPr>
+          <w:sz w:val="28"/>
+          <w:szCs w:val="28"/>
+        </w:rPr>
+        <w:t xml:space="preserve"> the music and SFX from websites like freesound.org. For the game’s soundscape we will use some fantasy-</w:t>
+      </w:r>
+      <w:proofErr w:type="spellStart"/>
+      <w:r>
+        <w:rPr>
+          <w:sz w:val="28"/>
+          <w:szCs w:val="28"/>
+        </w:rPr>
+        <w:t>esque</w:t>
+      </w:r>
+      <w:proofErr w:type="spellEnd"/>
+      <w:r>
+        <w:rPr>
+          <w:sz w:val="28"/>
+          <w:szCs w:val="28"/>
+        </w:rPr>
+        <w:t xml:space="preserve"> music mixed with occasional use of environmental sounds based on which are the player is currently in. With the music we hope to emulate the tone of other fantasy games like </w:t>
+      </w:r>
+      <w:r>
+        <w:rPr>
+          <w:i/>
+          <w:iCs/>
+          <w:sz w:val="28"/>
+          <w:szCs w:val="28"/>
+        </w:rPr>
+        <w:t>The Elder Scrolls</w:t>
+      </w:r>
+      <w:r>
+        <w:rPr>
+          <w:i/>
+          <w:iCs/>
+          <w:sz w:val="28"/>
+          <w:szCs w:val="28"/>
+        </w:rPr>
+        <w:t xml:space="preserve"> V</w:t>
+      </w:r>
+      <w:r>
+        <w:rPr>
+          <w:i/>
+          <w:iCs/>
+          <w:sz w:val="28"/>
+          <w:szCs w:val="28"/>
+        </w:rPr>
+        <w:t>: Skyrim</w:t>
+      </w:r>
+      <w:r>
+        <w:rPr>
+          <w:sz w:val="28"/>
+          <w:szCs w:val="28"/>
+        </w:rPr>
+        <w:t xml:space="preserve"> or </w:t>
+      </w:r>
+      <w:r>
+        <w:rPr>
+          <w:i/>
+          <w:iCs/>
+          <w:sz w:val="28"/>
+          <w:szCs w:val="28"/>
+        </w:rPr>
+        <w:t>Fable 2</w:t>
+      </w:r>
+      <w:r>
+        <w:rPr>
+          <w:sz w:val="28"/>
+          <w:szCs w:val="28"/>
+        </w:rPr>
+        <w:t>. For the music we will look for royalty-free tracks from websites such as incompetech.com.</w:t>
+      </w:r>
+    </w:p>
+    <w:p>
+      <w:pPr>
+        <w:rPr>
+          <w:sz w:val="28"/>
+          <w:szCs w:val="28"/>
+        </w:rPr>
+      </w:pPr>
+      <w:r>
+        <w:rPr>
+          <w:sz w:val="28"/>
+          <w:szCs w:val="28"/>
+        </w:rPr>
+        <w:t>We will record sounds for Melvin ourselves, such as jumping or taking damage. Sounds like opening a door or collecting a key will be short, upbeat tunes that provide positive reinforcement for the player.</w:t>
+      </w:r>
     </w:p>
     <w:p>
       <w:pPr>
@@ -2561,13 +3468,12 @@
           <w:szCs w:val="48"/>
         </w:rPr>
       </w:pPr>
-      <w:bookmarkStart w:id="9" w:name="_Toc20143339"/>
+      <w:bookmarkStart w:id="9" w:name="_Toc20744499"/>
       <w:r>
         <w:rPr>
           <w:sz w:val="48"/>
           <w:szCs w:val="48"/>
         </w:rPr>
-        <w:lastRenderedPageBreak/>
         <w:t>TECHNICAL DESCRIPTION</w:t>
       </w:r>
       <w:bookmarkEnd w:id="9"/>
@@ -2590,8 +3496,54 @@
           <w:sz w:val="28"/>
           <w:szCs w:val="28"/>
         </w:rPr>
-        <w:t>Console/PC</w:t>
-      </w:r>
+        <w:t>PLATFORM:</w:t>
+      </w:r>
+    </w:p>
+    <w:p>
+      <w:pPr>
+        <w:pStyle w:val="ListParagraph"/>
+        <w:rPr>
+          <w:sz w:val="28"/>
+          <w:szCs w:val="28"/>
+        </w:rPr>
+      </w:pPr>
+      <w:r>
+        <w:rPr>
+          <w:sz w:val="28"/>
+          <w:szCs w:val="28"/>
+        </w:rPr>
+        <w:t xml:space="preserve">The platform the game is being aimed at is the PC for starters to see how the game is accepted and how successful. If the game gathers </w:t>
+      </w:r>
+      <w:r>
+        <w:rPr>
+          <w:sz w:val="28"/>
+          <w:szCs w:val="28"/>
+        </w:rPr>
+        <w:t>traction,</w:t>
+      </w:r>
+      <w:r>
+        <w:rPr>
+          <w:sz w:val="28"/>
+          <w:szCs w:val="28"/>
+        </w:rPr>
+        <w:t xml:space="preserve"> then porting to Console will be a high priority as soon as available to do so while interest in the title is still gathering</w:t>
+      </w:r>
+      <w:r>
+        <w:rPr>
+          <w:sz w:val="28"/>
+          <w:szCs w:val="28"/>
+        </w:rPr>
+        <w:t xml:space="preserve"> there is the possibility of a mobile version but will be discussed at length later as the game may not suit mobile devises style of gameplay.</w:t>
+      </w:r>
+    </w:p>
+    <w:p>
+      <w:pPr>
+        <w:pStyle w:val="ListParagraph"/>
+        <w:rPr>
+          <w:sz w:val="28"/>
+          <w:szCs w:val="28"/>
+        </w:rPr>
+      </w:pPr>
     </w:p>
     <w:p>
       <w:pPr>
@@ -2610,8 +3562,68 @@
           <w:sz w:val="28"/>
           <w:szCs w:val="28"/>
         </w:rPr>
-        <w:t>Future Mobile Support?</w:t>
-      </w:r>
+        <w:t>GAME ENGINE:</w:t>
+      </w:r>
+    </w:p>
+    <w:p>
+      <w:pPr>
+        <w:pStyle w:val="ListParagraph"/>
+        <w:rPr>
+          <w:sz w:val="28"/>
+          <w:szCs w:val="28"/>
+        </w:rPr>
+      </w:pPr>
+      <w:r>
+        <w:rPr>
+          <w:sz w:val="28"/>
+          <w:szCs w:val="28"/>
+        </w:rPr>
+        <w:t xml:space="preserve">The game itself </w:t>
+      </w:r>
+      <w:r>
+        <w:rPr>
+          <w:sz w:val="28"/>
+          <w:szCs w:val="28"/>
+        </w:rPr>
+        <w:t>being</w:t>
+      </w:r>
+      <w:r>
+        <w:rPr>
+          <w:sz w:val="28"/>
+          <w:szCs w:val="28"/>
+        </w:rPr>
+        <w:t xml:space="preserve"> at the prototype stage choosing the correct Engine to suit the needs of what we want to build was discussed through either Unity or the Unreal Engine. Both are very </w:t>
+      </w:r>
+      <w:r>
+        <w:rPr>
+          <w:sz w:val="28"/>
+          <w:szCs w:val="28"/>
+        </w:rPr>
+        <w:t>powerful,</w:t>
+      </w:r>
+      <w:r>
+        <w:rPr>
+          <w:sz w:val="28"/>
+          <w:szCs w:val="28"/>
+        </w:rPr>
+        <w:t xml:space="preserve"> </w:t>
+      </w:r>
+      <w:r>
+        <w:rPr>
+          <w:sz w:val="28"/>
+          <w:szCs w:val="28"/>
+        </w:rPr>
+        <w:t>and both suit the needs of what we want to build, with Unity using scripting by the means of C# and Unreal using the Blueprint system with added C++ if desired. When deciding what we wanted to do we chose to use the Unreal Engine as we are familiar with the editor and adding elements and gameplay through the use of the Blueprint method which will be more than we need to build a prototype quickly giving us a great foundation to show of our concept and have the ability to progress if we take the project farther with the ability to port to all the platforms we would like to use.</w:t>
+      </w:r>
+    </w:p>
+    <w:p>
+      <w:pPr>
+        <w:pStyle w:val="ListParagraph"/>
+        <w:rPr>
+          <w:sz w:val="28"/>
+          <w:szCs w:val="28"/>
+        </w:rPr>
+      </w:pPr>
     </w:p>
     <w:p>
       <w:pPr>
@@ -2630,8 +3642,82 @@
           <w:sz w:val="28"/>
           <w:szCs w:val="28"/>
         </w:rPr>
-        <w:t>What Engine and why?</w:t>
-      </w:r>
+        <w:t>GRAPHICS ANIMATION AND SOFTWARE:</w:t>
+      </w:r>
+    </w:p>
+    <w:p>
+      <w:pPr>
+        <w:pStyle w:val="ListParagraph"/>
+        <w:rPr>
+          <w:sz w:val="28"/>
+          <w:szCs w:val="28"/>
+        </w:rPr>
+      </w:pPr>
+      <w:r>
+        <w:rPr>
+          <w:sz w:val="28"/>
+          <w:szCs w:val="28"/>
+        </w:rPr>
+        <w:t>For the level design we will be using the Unreal Engines editor to create platforms ledges lifts etc which are deployed easily enough</w:t>
+      </w:r>
+      <w:r>
+        <w:rPr>
+          <w:sz w:val="28"/>
+          <w:szCs w:val="28"/>
+        </w:rPr>
+        <w:t>.</w:t>
+      </w:r>
+      <w:r>
+        <w:rPr>
+          <w:sz w:val="28"/>
+          <w:szCs w:val="28"/>
+        </w:rPr>
+        <w:t xml:space="preserve"> </w:t>
+      </w:r>
+      <w:r>
+        <w:rPr>
+          <w:sz w:val="28"/>
+          <w:szCs w:val="28"/>
+        </w:rPr>
+        <w:t>A</w:t>
+      </w:r>
+      <w:r>
+        <w:rPr>
+          <w:sz w:val="28"/>
+          <w:szCs w:val="28"/>
+        </w:rPr>
+        <w:t>nimations being created through Unreal’s Matinee feature</w:t>
+      </w:r>
+      <w:r>
+        <w:rPr>
+          <w:sz w:val="28"/>
+          <w:szCs w:val="28"/>
+        </w:rPr>
+        <w:t xml:space="preserve"> for the movements of platforms doors opening etc. The character will be imported from Mixamo with animations for the character coming from this site as well the character movement animations. Assets we create will come from using Maya as our 3D creation software </w:t>
+      </w:r>
+      <w:r>
+        <w:rPr>
+          <w:sz w:val="28"/>
+          <w:szCs w:val="28"/>
+        </w:rPr>
+        <w:t xml:space="preserve"> </w:t>
+      </w:r>
+      <w:r>
+        <w:rPr>
+          <w:sz w:val="28"/>
+          <w:szCs w:val="28"/>
+        </w:rPr>
+        <w:t xml:space="preserve"> assets port to Unreal easily enough.</w:t>
+      </w:r>
+    </w:p>
+    <w:p>
+      <w:pPr>
+        <w:pStyle w:val="ListParagraph"/>
+        <w:rPr>
+          <w:sz w:val="28"/>
+          <w:szCs w:val="28"/>
+        </w:rPr>
+      </w:pPr>
     </w:p>
     <w:p>
       <w:pPr>
@@ -2650,7 +3736,39 @@
           <w:sz w:val="28"/>
           <w:szCs w:val="28"/>
         </w:rPr>
-        <w:t>What Graphics Software and Why?</w:t>
+        <w:t>SOURCE CONTROL:</w:t>
+      </w:r>
+    </w:p>
+    <w:p>
+      <w:pPr>
+        <w:pStyle w:val="ListParagraph"/>
+        <w:rPr>
+          <w:sz w:val="28"/>
+          <w:szCs w:val="28"/>
+        </w:rPr>
+      </w:pPr>
+      <w:r>
+        <w:rPr>
+          <w:sz w:val="28"/>
+          <w:szCs w:val="28"/>
+        </w:rPr>
+        <w:t xml:space="preserve">We will be making use of </w:t>
+      </w:r>
+      <w:proofErr w:type="spellStart"/>
+      <w:r>
+        <w:rPr>
+          <w:sz w:val="28"/>
+          <w:szCs w:val="28"/>
+        </w:rPr>
+        <w:t>Github</w:t>
+      </w:r>
+      <w:proofErr w:type="spellEnd"/>
+      <w:r>
+        <w:rPr>
+          <w:sz w:val="28"/>
+          <w:szCs w:val="28"/>
+        </w:rPr>
+        <w:t xml:space="preserve"> in order to keep our files organised as well as track progress with various aspects of the game such as code and documentation.</w:t>
       </w:r>
     </w:p>
     <w:p>
@@ -2670,7 +3788,7 @@
           <w:sz w:val="28"/>
           <w:szCs w:val="28"/>
         </w:rPr>
-        <w:t>What Project management we are using i.e. Git and why?</w:t>
+        <w:t>Charts for structure? UML</w:t>
       </w:r>
     </w:p>
     <w:p>
@@ -2690,7 +3808,7 @@
           <w:sz w:val="28"/>
           <w:szCs w:val="28"/>
         </w:rPr>
-        <w:t>Visual Studio or Blueprint?</w:t>
+        <w:t xml:space="preserve">Character Movement UML </w:t>
       </w:r>
     </w:p>
     <w:p>
@@ -2710,46 +3828,6 @@
           <w:sz w:val="28"/>
           <w:szCs w:val="28"/>
         </w:rPr>
-        <w:t>Charts for structure? UML</w:t>
-      </w:r>
-    </w:p>
-    <w:p>
-      <w:pPr>
-        <w:pStyle w:val="ListParagraph"/>
-        <w:numPr>
-          <w:ilvl w:val="0"/>
-          <w:numId w:val="6"/>
-        </w:numPr>
-        <w:rPr>
-          <w:sz w:val="28"/>
-          <w:szCs w:val="28"/>
-        </w:rPr>
-      </w:pPr>
-      <w:r>
-        <w:rPr>
-          <w:sz w:val="28"/>
-          <w:szCs w:val="28"/>
-        </w:rPr>
-        <w:t xml:space="preserve">Character Movement UML </w:t>
-      </w:r>
-    </w:p>
-    <w:p>
-      <w:pPr>
-        <w:pStyle w:val="ListParagraph"/>
-        <w:numPr>
-          <w:ilvl w:val="0"/>
-          <w:numId w:val="6"/>
-        </w:numPr>
-        <w:rPr>
-          <w:sz w:val="28"/>
-          <w:szCs w:val="28"/>
-        </w:rPr>
-      </w:pPr>
-      <w:r>
-        <w:rPr>
-          <w:sz w:val="28"/>
-          <w:szCs w:val="28"/>
-        </w:rPr>
         <w:t xml:space="preserve">Level </w:t>
       </w:r>
       <w:r>
@@ -2784,13 +3862,12 @@
           <w:szCs w:val="48"/>
         </w:rPr>
       </w:pPr>
-      <w:bookmarkStart w:id="10" w:name="_Toc20143340"/>
+      <w:bookmarkStart w:id="10" w:name="_Toc20744500"/>
       <w:r>
         <w:rPr>
           <w:sz w:val="48"/>
           <w:szCs w:val="48"/>
         </w:rPr>
-        <w:lastRenderedPageBreak/>
         <w:t>MARKETING AND FUNDING</w:t>
       </w:r>
       <w:bookmarkEnd w:id="10"/>
@@ -2825,6 +3902,24 @@
         </w:rPr>
         <w:t>?</w:t>
       </w:r>
+    </w:p>
+    <w:p>
+      <w:pPr>
+        <w:pStyle w:val="ListParagraph"/>
+        <w:rPr>
+          <w:sz w:val="28"/>
+          <w:szCs w:val="28"/>
+        </w:rPr>
+      </w:pPr>
+    </w:p>
+    <w:p>
+      <w:pPr>
+        <w:pStyle w:val="ListParagraph"/>
+        <w:rPr>
+          <w:sz w:val="28"/>
+          <w:szCs w:val="28"/>
+        </w:rPr>
+      </w:pPr>
     </w:p>
     <w:p>
       <w:pPr>
@@ -2850,13 +3945,12 @@
           <w:szCs w:val="48"/>
         </w:rPr>
       </w:pPr>
-      <w:bookmarkStart w:id="11" w:name="_Toc20143341"/>
+      <w:bookmarkStart w:id="11" w:name="_Toc20744501"/>
       <w:r>
         <w:rPr>
           <w:sz w:val="48"/>
           <w:szCs w:val="48"/>
         </w:rPr>
-        <w:lastRenderedPageBreak/>
         <w:t>DEMOGRAPHICS</w:t>
       </w:r>
       <w:bookmarkEnd w:id="11"/>
@@ -2944,17 +4038,50 @@
     </w:p>
     <w:p>
       <w:pPr>
-        <w:rPr>
-          <w:sz w:val="28"/>
-          <w:szCs w:val="28"/>
-        </w:rPr>
-      </w:pPr>
-      <w:r>
-        <w:rPr>
-          <w:sz w:val="28"/>
-          <w:szCs w:val="28"/>
-        </w:rPr>
-        <w:br w:type="page"/>
+        <w:pStyle w:val="ListParagraph"/>
+        <w:rPr>
+          <w:sz w:val="28"/>
+          <w:szCs w:val="28"/>
+        </w:rPr>
+      </w:pPr>
+    </w:p>
+    <w:p>
+      <w:pPr>
+        <w:pStyle w:val="ListParagraph"/>
+        <w:rPr>
+          <w:sz w:val="28"/>
+          <w:szCs w:val="28"/>
+        </w:rPr>
+      </w:pPr>
+      <w:r>
+        <w:rPr>
+          <w:sz w:val="28"/>
+          <w:szCs w:val="28"/>
+        </w:rPr>
+        <w:t xml:space="preserve">With Melvin’s Quest we aim to reach a casual audience of gamers who will enjoy the challenging yet relaxing gameplay of a 2.5D puzzle platformer. </w:t>
+      </w:r>
+      <w:r>
+        <w:rPr>
+          <w:sz w:val="28"/>
+          <w:szCs w:val="28"/>
+        </w:rPr>
+        <w:t xml:space="preserve">Since our game will feature no violence of any kind, we will be able to market it to all ages which vastly increases the size of our potential </w:t>
+      </w:r>
+      <w:proofErr w:type="spellStart"/>
+      <w:r>
+        <w:rPr>
+          <w:sz w:val="28"/>
+          <w:szCs w:val="28"/>
+        </w:rPr>
+        <w:t>playerbase</w:t>
+      </w:r>
+      <w:proofErr w:type="spellEnd"/>
+      <w:r>
+        <w:rPr>
+          <w:sz w:val="28"/>
+          <w:szCs w:val="28"/>
+        </w:rPr>
+        <w:t>.</w:t>
       </w:r>
     </w:p>
     <w:p>
@@ -2966,13 +4093,12 @@
           <w:szCs w:val="48"/>
         </w:rPr>
       </w:pPr>
-      <w:bookmarkStart w:id="12" w:name="_Toc20143342"/>
+      <w:bookmarkStart w:id="12" w:name="_Toc20744502"/>
       <w:r>
         <w:rPr>
           <w:sz w:val="48"/>
           <w:szCs w:val="48"/>
         </w:rPr>
-        <w:lastRenderedPageBreak/>
         <w:t>PLATFORMS AND MONETIZATION</w:t>
       </w:r>
       <w:bookmarkEnd w:id="12"/>
@@ -3137,13 +4263,12 @@
           <w:szCs w:val="48"/>
         </w:rPr>
       </w:pPr>
-      <w:bookmarkStart w:id="13" w:name="_Toc20143343"/>
+      <w:bookmarkStart w:id="13" w:name="_Toc20744503"/>
       <w:r>
         <w:rPr>
           <w:sz w:val="48"/>
           <w:szCs w:val="48"/>
         </w:rPr>
-        <w:lastRenderedPageBreak/>
         <w:t>LOCALIZATION</w:t>
       </w:r>
       <w:bookmarkEnd w:id="13"/>
@@ -3219,7 +4344,7 @@
       </w:pPr>
     </w:p>
     <w:sectPr>
-      <w:footerReference w:type="default" r:id="rId8"/>
+      <w:footerReference w:type="default" r:id="rId13"/>
       <w:pgSz w:w="11906" w:h="16838"/>
       <w:pgMar w:top="1440" w:right="1440" w:bottom="1440" w:left="1440" w:header="708" w:footer="708" w:gutter="0"/>
       <w:pgNumType w:start="0"/>
@@ -3477,7 +4602,7 @@
   <w:abstractNum w:abstractNumId="1" w15:restartNumberingAfterBreak="0">
     <w:nsid w:val="42CE2CA9"/>
     <w:multiLevelType w:val="hybridMultilevel"/>
-    <w:tmpl w:val="236677CE"/>
+    <w:tmpl w:val="FEC09C1C"/>
     <w:lvl w:ilvl="0" w:tplc="08090001">
       <w:start w:val="1"/>
       <w:numFmt w:val="bullet"/>
@@ -4187,7 +5312,7 @@
   <w:abstractNum w:abstractNumId="8" w15:restartNumberingAfterBreak="0">
     <w:nsid w:val="7AED2630"/>
     <w:multiLevelType w:val="hybridMultilevel"/>
-    <w:tmpl w:val="4C524E84"/>
+    <w:tmpl w:val="8716EBAA"/>
     <w:lvl w:ilvl="0" w:tplc="08090001">
       <w:start w:val="1"/>
       <w:numFmt w:val="bullet"/>
@@ -4566,6 +5691,7 @@
     <w:lsdException w:name="HTML Sample" w:semiHidden="1" w:unhideWhenUsed="1"/>
     <w:lsdException w:name="HTML Typewriter" w:semiHidden="1" w:unhideWhenUsed="1"/>
     <w:lsdException w:name="HTML Variable" w:semiHidden="1" w:unhideWhenUsed="1"/>
+    <w:lsdException w:name="Normal Table" w:semiHidden="1" w:unhideWhenUsed="1"/>
     <w:lsdException w:name="annotation subject" w:semiHidden="1" w:unhideWhenUsed="1"/>
     <w:lsdException w:name="No List" w:semiHidden="1" w:unhideWhenUsed="1"/>
     <w:lsdException w:name="Outline List 1" w:semiHidden="1" w:unhideWhenUsed="1"/>
@@ -4611,9 +5737,11 @@
     <w:lsdException w:name="Table Subtle 1" w:semiHidden="1" w:unhideWhenUsed="1"/>
     <w:lsdException w:name="Table Subtle 2" w:semiHidden="1" w:unhideWhenUsed="1"/>
     <w:lsdException w:name="Table Web 1" w:semiHidden="1" w:unhideWhenUsed="1"/>
+    <w:lsdException w:name="Table Web 2" w:semiHidden="1" w:unhideWhenUsed="1"/>
     <w:lsdException w:name="Table Web 3" w:semiHidden="1" w:unhideWhenUsed="1"/>
     <w:lsdException w:name="Balloon Text" w:semiHidden="1" w:unhideWhenUsed="1"/>
     <w:lsdException w:name="Table Grid" w:uiPriority="39"/>
+    <w:lsdException w:name="Table Theme" w:semiHidden="1" w:unhideWhenUsed="1"/>
     <w:lsdException w:name="Placeholder Text" w:semiHidden="1"/>
     <w:lsdException w:name="No Spacing" w:uiPriority="1" w:qFormat="1"/>
     <w:lsdException w:name="Light Shading" w:uiPriority="60"/>
@@ -4861,6 +5989,28 @@
       <w:szCs w:val="32"/>
     </w:rPr>
   </w:style>
+  <w:style w:type="paragraph" w:styleId="Heading2">
+    <w:name w:val="heading 2"/>
+    <w:basedOn w:val="Normal"/>
+    <w:next w:val="Normal"/>
+    <w:link w:val="Heading2Char"/>
+    <w:uiPriority w:val="9"/>
+    <w:unhideWhenUsed/>
+    <w:qFormat/>
+    <w:rsid w:val="00943DE2"/>
+    <w:pPr>
+      <w:keepNext/>
+      <w:keepLines/>
+      <w:spacing w:before="40" w:after="0"/>
+      <w:outlineLvl w:val="1"/>
+    </w:pPr>
+    <w:rPr>
+      <w:rFonts w:asciiTheme="majorHAnsi" w:eastAsiaTheme="majorEastAsia" w:hAnsiTheme="majorHAnsi" w:cstheme="majorBidi"/>
+      <w:color w:val="2F5496" w:themeColor="accent1" w:themeShade="BF"/>
+      <w:sz w:val="26"/>
+      <w:szCs w:val="26"/>
+    </w:rPr>
+  </w:style>
   <w:style w:type="character" w:default="1" w:styleId="DefaultParagraphFont">
     <w:name w:val="Default Paragraph Font"/>
     <w:uiPriority w:val="1"/>
@@ -5052,6 +6202,77 @@
     <w:rPr>
       <w:color w:val="0563C1" w:themeColor="hyperlink"/>
       <w:u w:val="single"/>
+    </w:rPr>
+  </w:style>
+  <w:style w:type="character" w:customStyle="1" w:styleId="Heading2Char">
+    <w:name w:val="Heading 2 Char"/>
+    <w:basedOn w:val="DefaultParagraphFont"/>
+    <w:link w:val="Heading2"/>
+    <w:uiPriority w:val="9"/>
+    <w:rsid w:val="00943DE2"/>
+    <w:rPr>
+      <w:rFonts w:asciiTheme="majorHAnsi" w:eastAsiaTheme="majorEastAsia" w:hAnsiTheme="majorHAnsi" w:cstheme="majorBidi"/>
+      <w:color w:val="2F5496" w:themeColor="accent1" w:themeShade="BF"/>
+      <w:sz w:val="26"/>
+      <w:szCs w:val="26"/>
+    </w:rPr>
+  </w:style>
+  <w:style w:type="paragraph" w:styleId="Caption">
+    <w:name w:val="caption"/>
+    <w:basedOn w:val="Normal"/>
+    <w:next w:val="Normal"/>
+    <w:uiPriority w:val="35"/>
+    <w:unhideWhenUsed/>
+    <w:qFormat/>
+    <w:rsid w:val="000056C8"/>
+    <w:pPr>
+      <w:spacing w:after="200" w:line="240" w:lineRule="auto"/>
+    </w:pPr>
+    <w:rPr>
+      <w:i/>
+      <w:iCs/>
+      <w:color w:val="44546A" w:themeColor="text2"/>
+      <w:sz w:val="18"/>
+      <w:szCs w:val="18"/>
+    </w:rPr>
+  </w:style>
+  <w:style w:type="paragraph" w:styleId="FootnoteText">
+    <w:name w:val="footnote text"/>
+    <w:basedOn w:val="Normal"/>
+    <w:link w:val="FootnoteTextChar"/>
+    <w:uiPriority w:val="99"/>
+    <w:semiHidden/>
+    <w:unhideWhenUsed/>
+    <w:rsid w:val="008468A4"/>
+    <w:pPr>
+      <w:spacing w:after="0" w:line="240" w:lineRule="auto"/>
+    </w:pPr>
+    <w:rPr>
+      <w:sz w:val="20"/>
+      <w:szCs w:val="20"/>
+    </w:rPr>
+  </w:style>
+  <w:style w:type="character" w:customStyle="1" w:styleId="FootnoteTextChar">
+    <w:name w:val="Footnote Text Char"/>
+    <w:basedOn w:val="DefaultParagraphFont"/>
+    <w:link w:val="FootnoteText"/>
+    <w:uiPriority w:val="99"/>
+    <w:semiHidden/>
+    <w:rsid w:val="008468A4"/>
+    <w:rPr>
+      <w:sz w:val="20"/>
+      <w:szCs w:val="20"/>
+    </w:rPr>
+  </w:style>
+  <w:style w:type="character" w:styleId="FootnoteReference">
+    <w:name w:val="footnote reference"/>
+    <w:basedOn w:val="DefaultParagraphFont"/>
+    <w:uiPriority w:val="99"/>
+    <w:semiHidden/>
+    <w:unhideWhenUsed/>
+    <w:rsid w:val="008468A4"/>
+    <w:rPr>
+      <w:vertAlign w:val="superscript"/>
     </w:rPr>
   </w:style>
 </w:styles>
@@ -5357,7 +6578,7 @@
 </file>
 
 <file path=customXml/itemProps1.xml><?xml version="1.0" encoding="utf-8"?>
-<ds:datastoreItem xmlns:ds="http://schemas.openxmlformats.org/officeDocument/2006/customXml" ds:itemID="{357EB82D-340D-4FA9-9DFE-414F67543F17}">
+<ds:datastoreItem xmlns:ds="http://schemas.openxmlformats.org/officeDocument/2006/customXml" ds:itemID="{FD5FAB63-21A9-42F5-B8EA-DF88B3D36A38}">
   <ds:schemaRefs>
     <ds:schemaRef ds:uri="http://schemas.openxmlformats.org/officeDocument/2006/bibliography"/>
   </ds:schemaRefs>

</xml_diff>